<commit_message>
fixed misspelling in va.docx updated ESC_masterclass.ipynb
</commit_message>
<xml_diff>
--- a/va.docx
+++ b/va.docx
@@ -1,6 +1,6 @@
 
 <file path=word/document.xml><?xml version="1.0" encoding="utf-8"?>
-<w:document xmlns:wpc="http://schemas.microsoft.com/office/word/2010/wordprocessingCanvas" xmlns:cx="http://schemas.microsoft.com/office/drawing/2014/chartex" xmlns:cx1="http://schemas.microsoft.com/office/drawing/2015/9/8/chartex" xmlns:cx2="http://schemas.microsoft.com/office/drawing/2015/10/21/chartex" xmlns:cx3="http://schemas.microsoft.com/office/drawing/2016/5/9/chartex" xmlns:cx4="http://schemas.microsoft.com/office/drawing/2016/5/10/chartex" xmlns:cx5="http://schemas.microsoft.com/office/drawing/2016/5/11/chartex" xmlns:cx6="http://schemas.microsoft.com/office/drawing/2016/5/12/chartex" xmlns:cx7="http://schemas.microsoft.com/office/drawing/2016/5/13/chartex" xmlns:cx8="http://schemas.microsoft.com/office/drawing/2016/5/14/chartex" xmlns:mc="http://schemas.openxmlformats.org/markup-compatibility/2006" xmlns:aink="http://schemas.microsoft.com/office/drawing/2016/ink" xmlns:am3d="http://schemas.microsoft.com/office/drawing/2017/model3d" xmlns:o="urn:schemas-microsoft-com:office:office" xmlns:oel="http://schemas.microsoft.com/office/2019/extlst" xmlns:r="http://schemas.openxmlformats.org/officeDocument/2006/relationships" xmlns:m="http://schemas.openxmlformats.org/officeDocument/2006/math" xmlns:v="urn:schemas-microsoft-com:vml" xmlns:wp14="http://schemas.microsoft.com/office/word/2010/wordprocessingDrawing" xmlns:wp="http://schemas.openxmlformats.org/drawingml/2006/wordprocessingDrawing" xmlns:w10="urn:schemas-microsoft-com:office:word" xmlns:w="http://schemas.openxmlformats.org/wordprocessingml/2006/main" xmlns:w14="http://schemas.microsoft.com/office/word/2010/wordml" xmlns:w15="http://schemas.microsoft.com/office/word/2012/wordml" xmlns:w16cex="http://schemas.microsoft.com/office/word/2018/wordml/cex" xmlns:w16cid="http://schemas.microsoft.com/office/word/2016/wordml/cid" xmlns:w16="http://schemas.microsoft.com/office/word/2018/wordml" xmlns:w16sdtdh="http://schemas.microsoft.com/office/word/2020/wordml/sdtdatahash" xmlns:w16se="http://schemas.microsoft.com/office/word/2015/wordml/symex" xmlns:wpg="http://schemas.microsoft.com/office/word/2010/wordprocessingGroup" xmlns:wpi="http://schemas.microsoft.com/office/word/2010/wordprocessingInk" xmlns:wne="http://schemas.microsoft.com/office/word/2006/wordml" xmlns:wps="http://schemas.microsoft.com/office/word/2010/wordprocessingShape" mc:Ignorable="w14 w15 w16se w16cid w16 w16cex w16sdtdh wp14">
+<w:document xmlns:wpc="http://schemas.microsoft.com/office/word/2010/wordprocessingCanvas" xmlns:cx="http://schemas.microsoft.com/office/drawing/2014/chartex" xmlns:cx1="http://schemas.microsoft.com/office/drawing/2015/9/8/chartex" xmlns:cx2="http://schemas.microsoft.com/office/drawing/2015/10/21/chartex" xmlns:cx3="http://schemas.microsoft.com/office/drawing/2016/5/9/chartex" xmlns:cx4="http://schemas.microsoft.com/office/drawing/2016/5/10/chartex" xmlns:cx5="http://schemas.microsoft.com/office/drawing/2016/5/11/chartex" xmlns:cx6="http://schemas.microsoft.com/office/drawing/2016/5/12/chartex" xmlns:cx7="http://schemas.microsoft.com/office/drawing/2016/5/13/chartex" xmlns:cx8="http://schemas.microsoft.com/office/drawing/2016/5/14/chartex" xmlns:mc="http://schemas.openxmlformats.org/markup-compatibility/2006" xmlns:aink="http://schemas.microsoft.com/office/drawing/2016/ink" xmlns:am3d="http://schemas.microsoft.com/office/drawing/2017/model3d" xmlns:o="urn:schemas-microsoft-com:office:office" xmlns:oel="http://schemas.microsoft.com/office/2019/extlst" xmlns:r="http://schemas.openxmlformats.org/officeDocument/2006/relationships" xmlns:m="http://schemas.openxmlformats.org/officeDocument/2006/math" xmlns:v="urn:schemas-microsoft-com:vml" xmlns:wp14="http://schemas.microsoft.com/office/word/2010/wordprocessingDrawing" xmlns:wp="http://schemas.openxmlformats.org/drawingml/2006/wordprocessingDrawing" xmlns:w10="urn:schemas-microsoft-com:office:word" xmlns:w="http://schemas.openxmlformats.org/wordprocessingml/2006/main" xmlns:w14="http://schemas.microsoft.com/office/word/2010/wordml" xmlns:w15="http://schemas.microsoft.com/office/word/2012/wordml" xmlns:w16cex="http://schemas.microsoft.com/office/word/2018/wordml/cex" xmlns:w16cid="http://schemas.microsoft.com/office/word/2016/wordml/cid" xmlns:w16="http://schemas.microsoft.com/office/word/2018/wordml" xmlns:w16du="http://schemas.microsoft.com/office/word/2023/wordml/word16du" xmlns:w16sdtdh="http://schemas.microsoft.com/office/word/2020/wordml/sdtdatahash" xmlns:w16sdtfl="http://schemas.microsoft.com/office/word/2024/wordml/sdtformatlock" xmlns:w16se="http://schemas.microsoft.com/office/word/2015/wordml/symex" xmlns:wpg="http://schemas.microsoft.com/office/word/2010/wordprocessingGroup" xmlns:wpi="http://schemas.microsoft.com/office/word/2010/wordprocessingInk" xmlns:wne="http://schemas.microsoft.com/office/word/2006/wordml" xmlns:wps="http://schemas.microsoft.com/office/word/2010/wordprocessingShape" mc:Ignorable="w14 w15 w16se w16cid w16 w16cex w16sdtdh w16sdtfl w16du wp14">
   <w:body>
     <w:p>
       <w:pPr>
@@ -228,7 +228,7 @@
     </w:p>
     <w:p>
       <w:pPr>
-        <w:pStyle w:val="Kop2"/>
+        <w:pStyle w:val="Heading2"/>
         <w:rPr>
           <w:lang w:val="en-US"/>
         </w:rPr>
@@ -424,7 +424,7 @@
     </w:p>
     <w:p>
       <w:pPr>
-        <w:pStyle w:val="Kop2"/>
+        <w:pStyle w:val="Heading2"/>
         <w:rPr>
           <w:lang w:val="en-US"/>
         </w:rPr>
@@ -461,7 +461,7 @@
     </w:p>
     <w:p>
       <w:pPr>
-        <w:pStyle w:val="Lijstalinea"/>
+        <w:pStyle w:val="ListParagraph"/>
         <w:numPr>
           <w:ilvl w:val="0"/>
           <w:numId w:val="11"/>
@@ -491,7 +491,7 @@
     </w:p>
     <w:p>
       <w:pPr>
-        <w:pStyle w:val="Lijstalinea"/>
+        <w:pStyle w:val="ListParagraph"/>
         <w:numPr>
           <w:ilvl w:val="0"/>
           <w:numId w:val="11"/>
@@ -511,7 +511,7 @@
     </w:p>
     <w:p>
       <w:pPr>
-        <w:pStyle w:val="Lijstalinea"/>
+        <w:pStyle w:val="ListParagraph"/>
         <w:numPr>
           <w:ilvl w:val="0"/>
           <w:numId w:val="11"/>
@@ -531,7 +531,7 @@
     </w:p>
     <w:p>
       <w:pPr>
-        <w:pStyle w:val="Lijstalinea"/>
+        <w:pStyle w:val="ListParagraph"/>
         <w:numPr>
           <w:ilvl w:val="0"/>
           <w:numId w:val="11"/>
@@ -641,7 +641,7 @@
     </w:p>
     <w:p>
       <w:pPr>
-        <w:pStyle w:val="Kop2"/>
+        <w:pStyle w:val="Heading2"/>
         <w:spacing w:before="299" w:after="299"/>
         <w:rPr>
           <w:rFonts w:eastAsia="Verdana" w:cs="Verdana"/>
@@ -766,7 +766,7 @@
     </w:p>
     <w:p>
       <w:pPr>
-        <w:pStyle w:val="Kop3"/>
+        <w:pStyle w:val="Heading3"/>
         <w:rPr>
           <w:rFonts w:eastAsia="Verdana" w:cs="Verdana"/>
         </w:rPr>
@@ -820,7 +820,7 @@
     </w:p>
     <w:p>
       <w:pPr>
-        <w:pStyle w:val="Kop3"/>
+        <w:pStyle w:val="Heading3"/>
         <w:rPr>
           <w:rFonts w:eastAsia="Verdana"/>
         </w:rPr>
@@ -850,7 +850,7 @@
     </w:p>
     <w:p>
       <w:pPr>
-        <w:pStyle w:val="Lijstalinea"/>
+        <w:pStyle w:val="ListParagraph"/>
         <w:numPr>
           <w:ilvl w:val="0"/>
           <w:numId w:val="1"/>
@@ -898,7 +898,7 @@
     </w:p>
     <w:p>
       <w:pPr>
-        <w:pStyle w:val="Lijstalinea"/>
+        <w:pStyle w:val="ListParagraph"/>
         <w:numPr>
           <w:ilvl w:val="0"/>
           <w:numId w:val="1"/>
@@ -946,7 +946,7 @@
     </w:p>
     <w:p>
       <w:pPr>
-        <w:pStyle w:val="Lijstalinea"/>
+        <w:pStyle w:val="ListParagraph"/>
         <w:numPr>
           <w:ilvl w:val="0"/>
           <w:numId w:val="1"/>
@@ -983,7 +983,7 @@
     </w:p>
     <w:p>
       <w:pPr>
-        <w:pStyle w:val="Kop2"/>
+        <w:pStyle w:val="Heading2"/>
         <w:rPr>
           <w:lang w:val="en-US"/>
         </w:rPr>
@@ -1101,35 +1101,7 @@
         <w:rPr>
           <w:rFonts w:ascii="Verdana" w:hAnsi="Verdana"/>
         </w:rPr>
-        <w:t xml:space="preserve">In </w:t>
-      </w:r>
-      <w:proofErr w:type="spellStart"/>
-      <w:r>
-        <w:rPr>
-          <w:rFonts w:ascii="Verdana" w:hAnsi="Verdana"/>
-        </w:rPr>
-        <w:t>other</w:t>
-      </w:r>
-      <w:proofErr w:type="spellEnd"/>
-      <w:r>
-        <w:rPr>
-          <w:rFonts w:ascii="Verdana" w:hAnsi="Verdana"/>
-        </w:rPr>
-        <w:t xml:space="preserve"> </w:t>
-      </w:r>
-      <w:proofErr w:type="spellStart"/>
-      <w:r>
-        <w:rPr>
-          <w:rFonts w:ascii="Verdana" w:hAnsi="Verdana"/>
-        </w:rPr>
-        <w:t>words</w:t>
-      </w:r>
-      <w:proofErr w:type="spellEnd"/>
-      <w:r>
-        <w:rPr>
-          <w:rFonts w:ascii="Verdana" w:hAnsi="Verdana"/>
-        </w:rPr>
-        <w:t>:</w:t>
+        <w:t>In other words:</w:t>
       </w:r>
     </w:p>
     <w:p>
@@ -1170,7 +1142,6 @@
           <w:rFonts w:ascii="Verdana" w:hAnsi="Verdana"/>
         </w:rPr>
       </w:pPr>
-      <w:proofErr w:type="spellStart"/>
       <w:r>
         <w:rPr>
           <w:rFonts w:ascii="Verdana" w:hAnsi="Verdana"/>
@@ -1179,40 +1150,11 @@
         </w:rPr>
         <w:t>Rows</w:t>
       </w:r>
-      <w:proofErr w:type="spellEnd"/>
-      <w:r>
-        <w:rPr>
-          <w:rFonts w:ascii="Verdana" w:hAnsi="Verdana"/>
-        </w:rPr>
-        <w:t xml:space="preserve"> = </w:t>
-      </w:r>
-      <w:proofErr w:type="spellStart"/>
-      <w:r>
-        <w:rPr>
-          <w:rFonts w:ascii="Verdana" w:hAnsi="Verdana"/>
-        </w:rPr>
-        <w:t>individual</w:t>
-      </w:r>
-      <w:proofErr w:type="spellEnd"/>
-      <w:r>
-        <w:rPr>
-          <w:rFonts w:ascii="Verdana" w:hAnsi="Verdana"/>
-        </w:rPr>
-        <w:t xml:space="preserve"> </w:t>
-      </w:r>
-      <w:proofErr w:type="spellStart"/>
-      <w:r>
-        <w:rPr>
-          <w:rFonts w:ascii="Verdana" w:hAnsi="Verdana"/>
-        </w:rPr>
-        <w:t>patient</w:t>
-      </w:r>
-      <w:proofErr w:type="spellEnd"/>
-      <w:r>
-        <w:rPr>
-          <w:rFonts w:ascii="Verdana" w:hAnsi="Verdana"/>
-        </w:rPr>
-        <w:t xml:space="preserve"> records.</w:t>
+      <w:r>
+        <w:rPr>
+          <w:rFonts w:ascii="Verdana" w:hAnsi="Verdana"/>
+        </w:rPr>
+        <w:t xml:space="preserve"> = individual patient records.</w:t>
       </w:r>
     </w:p>
     <w:p>
@@ -1248,7 +1190,7 @@
     </w:p>
     <w:tbl>
       <w:tblPr>
-        <w:tblStyle w:val="Onopgemaaktetabel1"/>
+        <w:tblStyle w:val="PlainTable1"/>
         <w:tblW w:w="0" w:type="auto"/>
         <w:tblLook w:val="04A0" w:firstRow="1" w:lastRow="0" w:firstColumn="1" w:lastColumn="0" w:noHBand="0" w:noVBand="1"/>
       </w:tblPr>
@@ -1293,14 +1235,12 @@
                 <w:rFonts w:ascii="Verdana" w:hAnsi="Verdana"/>
               </w:rPr>
             </w:pPr>
-            <w:proofErr w:type="spellStart"/>
             <w:r>
               <w:rPr>
                 <w:rFonts w:ascii="Verdana" w:hAnsi="Verdana"/>
               </w:rPr>
               <w:t>Description</w:t>
             </w:r>
-            <w:proofErr w:type="spellEnd"/>
           </w:p>
         </w:tc>
         <w:tc>
@@ -1343,14 +1283,12 @@
                 <w:rFonts w:ascii="Verdana" w:hAnsi="Verdana"/>
               </w:rPr>
             </w:pPr>
-            <w:proofErr w:type="spellStart"/>
             <w:r>
               <w:rPr>
                 <w:rFonts w:ascii="Verdana" w:hAnsi="Verdana"/>
               </w:rPr>
               <w:t>sex</w:t>
             </w:r>
-            <w:proofErr w:type="spellEnd"/>
           </w:p>
         </w:tc>
         <w:tc>
@@ -1410,14 +1348,12 @@
                 <w:rFonts w:ascii="Verdana" w:hAnsi="Verdana"/>
               </w:rPr>
             </w:pPr>
-            <w:proofErr w:type="spellStart"/>
             <w:r>
               <w:rPr>
                 <w:rFonts w:ascii="Verdana" w:hAnsi="Verdana"/>
               </w:rPr>
               <w:t>age</w:t>
             </w:r>
-            <w:proofErr w:type="spellEnd"/>
           </w:p>
         </w:tc>
         <w:tc>
@@ -1451,14 +1387,12 @@
                 <w:rFonts w:ascii="Verdana" w:hAnsi="Verdana"/>
               </w:rPr>
             </w:pPr>
-            <w:proofErr w:type="spellStart"/>
             <w:r>
               <w:rPr>
                 <w:rFonts w:ascii="Verdana" w:hAnsi="Verdana"/>
               </w:rPr>
               <w:t>Numeric</w:t>
             </w:r>
-            <w:proofErr w:type="spellEnd"/>
             <w:r>
               <w:rPr>
                 <w:rFonts w:ascii="Verdana" w:hAnsi="Verdana"/>
@@ -1484,14 +1418,12 @@
                 <w:rFonts w:ascii="Verdana" w:hAnsi="Verdana"/>
               </w:rPr>
             </w:pPr>
-            <w:proofErr w:type="spellStart"/>
             <w:r>
               <w:rPr>
                 <w:rFonts w:ascii="Verdana" w:hAnsi="Verdana"/>
               </w:rPr>
               <w:t>rf_smoking</w:t>
             </w:r>
-            <w:proofErr w:type="spellEnd"/>
           </w:p>
         </w:tc>
         <w:tc>
@@ -1558,14 +1490,12 @@
                 <w:rFonts w:ascii="Verdana" w:hAnsi="Verdana"/>
               </w:rPr>
             </w:pPr>
-            <w:proofErr w:type="spellStart"/>
             <w:r>
               <w:rPr>
                 <w:rFonts w:ascii="Verdana" w:hAnsi="Verdana"/>
               </w:rPr>
               <w:t>bmi</w:t>
             </w:r>
-            <w:proofErr w:type="spellEnd"/>
           </w:p>
         </w:tc>
         <w:tc>
@@ -1584,21 +1514,7 @@
               <w:rPr>
                 <w:rFonts w:ascii="Verdana" w:hAnsi="Verdana"/>
               </w:rPr>
-              <w:t xml:space="preserve">Body </w:t>
-            </w:r>
-            <w:proofErr w:type="spellStart"/>
-            <w:r>
-              <w:rPr>
-                <w:rFonts w:ascii="Verdana" w:hAnsi="Verdana"/>
-              </w:rPr>
-              <w:t>mass</w:t>
-            </w:r>
-            <w:proofErr w:type="spellEnd"/>
-            <w:r>
-              <w:rPr>
-                <w:rFonts w:ascii="Verdana" w:hAnsi="Verdana"/>
-              </w:rPr>
-              <w:t xml:space="preserve"> index</w:t>
+              <w:t>Body mass index</w:t>
             </w:r>
           </w:p>
         </w:tc>
@@ -1613,14 +1529,12 @@
                 <w:rFonts w:ascii="Verdana" w:hAnsi="Verdana"/>
               </w:rPr>
             </w:pPr>
-            <w:proofErr w:type="spellStart"/>
             <w:r>
               <w:rPr>
                 <w:rFonts w:ascii="Verdana" w:hAnsi="Verdana"/>
               </w:rPr>
               <w:t>Numeric</w:t>
             </w:r>
-            <w:proofErr w:type="spellEnd"/>
           </w:p>
         </w:tc>
       </w:tr>
@@ -1640,14 +1554,12 @@
                 <w:rFonts w:ascii="Verdana" w:hAnsi="Verdana"/>
               </w:rPr>
             </w:pPr>
-            <w:proofErr w:type="spellStart"/>
             <w:r>
               <w:rPr>
                 <w:rFonts w:ascii="Verdana" w:hAnsi="Verdana"/>
               </w:rPr>
               <w:t>sbp</w:t>
             </w:r>
-            <w:proofErr w:type="spellEnd"/>
           </w:p>
         </w:tc>
         <w:tc>
@@ -1662,42 +1574,12 @@
                 <w:rFonts w:ascii="Verdana" w:hAnsi="Verdana"/>
               </w:rPr>
             </w:pPr>
-            <w:proofErr w:type="spellStart"/>
-            <w:r>
-              <w:rPr>
-                <w:rFonts w:ascii="Verdana" w:hAnsi="Verdana"/>
-              </w:rPr>
-              <w:t>Systolic</w:t>
-            </w:r>
-            <w:proofErr w:type="spellEnd"/>
-            <w:r>
-              <w:rPr>
-                <w:rFonts w:ascii="Verdana" w:hAnsi="Verdana"/>
-              </w:rPr>
-              <w:t xml:space="preserve"> </w:t>
-            </w:r>
-            <w:proofErr w:type="spellStart"/>
-            <w:r>
-              <w:rPr>
-                <w:rFonts w:ascii="Verdana" w:hAnsi="Verdana"/>
-              </w:rPr>
-              <w:t>blood</w:t>
-            </w:r>
-            <w:proofErr w:type="spellEnd"/>
-            <w:r>
-              <w:rPr>
-                <w:rFonts w:ascii="Verdana" w:hAnsi="Verdana"/>
-              </w:rPr>
-              <w:t xml:space="preserve"> </w:t>
-            </w:r>
-            <w:proofErr w:type="spellStart"/>
-            <w:r>
-              <w:rPr>
-                <w:rFonts w:ascii="Verdana" w:hAnsi="Verdana"/>
-              </w:rPr>
-              <w:t>pressure</w:t>
-            </w:r>
-            <w:proofErr w:type="spellEnd"/>
+            <w:r>
+              <w:rPr>
+                <w:rFonts w:ascii="Verdana" w:hAnsi="Verdana"/>
+              </w:rPr>
+              <w:t>Systolic blood pressure</w:t>
+            </w:r>
           </w:p>
         </w:tc>
         <w:tc>
@@ -1711,14 +1593,12 @@
                 <w:rFonts w:ascii="Verdana" w:hAnsi="Verdana"/>
               </w:rPr>
             </w:pPr>
-            <w:proofErr w:type="spellStart"/>
             <w:r>
               <w:rPr>
                 <w:rFonts w:ascii="Verdana" w:hAnsi="Verdana"/>
               </w:rPr>
               <w:t>Numeric</w:t>
             </w:r>
-            <w:proofErr w:type="spellEnd"/>
           </w:p>
         </w:tc>
       </w:tr>
@@ -1735,14 +1615,12 @@
                 <w:rFonts w:ascii="Verdana" w:hAnsi="Verdana"/>
               </w:rPr>
             </w:pPr>
-            <w:proofErr w:type="spellStart"/>
             <w:r>
               <w:rPr>
                 <w:rFonts w:ascii="Verdana" w:hAnsi="Verdana"/>
               </w:rPr>
               <w:t>dbp</w:t>
             </w:r>
-            <w:proofErr w:type="spellEnd"/>
           </w:p>
         </w:tc>
         <w:tc>
@@ -1757,42 +1635,12 @@
                 <w:rFonts w:ascii="Verdana" w:hAnsi="Verdana"/>
               </w:rPr>
             </w:pPr>
-            <w:proofErr w:type="spellStart"/>
-            <w:r>
-              <w:rPr>
-                <w:rFonts w:ascii="Verdana" w:hAnsi="Verdana"/>
-              </w:rPr>
-              <w:t>Diastolic</w:t>
-            </w:r>
-            <w:proofErr w:type="spellEnd"/>
-            <w:r>
-              <w:rPr>
-                <w:rFonts w:ascii="Verdana" w:hAnsi="Verdana"/>
-              </w:rPr>
-              <w:t xml:space="preserve"> </w:t>
-            </w:r>
-            <w:proofErr w:type="spellStart"/>
-            <w:r>
-              <w:rPr>
-                <w:rFonts w:ascii="Verdana" w:hAnsi="Verdana"/>
-              </w:rPr>
-              <w:t>blood</w:t>
-            </w:r>
-            <w:proofErr w:type="spellEnd"/>
-            <w:r>
-              <w:rPr>
-                <w:rFonts w:ascii="Verdana" w:hAnsi="Verdana"/>
-              </w:rPr>
-              <w:t xml:space="preserve"> </w:t>
-            </w:r>
-            <w:proofErr w:type="spellStart"/>
-            <w:r>
-              <w:rPr>
-                <w:rFonts w:ascii="Verdana" w:hAnsi="Verdana"/>
-              </w:rPr>
-              <w:t>pressure</w:t>
-            </w:r>
-            <w:proofErr w:type="spellEnd"/>
+            <w:r>
+              <w:rPr>
+                <w:rFonts w:ascii="Verdana" w:hAnsi="Verdana"/>
+              </w:rPr>
+              <w:t>Diastolic blood pressure</w:t>
+            </w:r>
           </w:p>
         </w:tc>
         <w:tc>
@@ -1806,14 +1654,12 @@
                 <w:rFonts w:ascii="Verdana" w:hAnsi="Verdana"/>
               </w:rPr>
             </w:pPr>
-            <w:proofErr w:type="spellStart"/>
             <w:r>
               <w:rPr>
                 <w:rFonts w:ascii="Verdana" w:hAnsi="Verdana"/>
               </w:rPr>
               <w:t>Numeric</w:t>
             </w:r>
-            <w:proofErr w:type="spellEnd"/>
           </w:p>
         </w:tc>
       </w:tr>
@@ -1833,14 +1679,12 @@
                 <w:rFonts w:ascii="Verdana" w:hAnsi="Verdana"/>
               </w:rPr>
             </w:pPr>
-            <w:proofErr w:type="spellStart"/>
             <w:r>
               <w:rPr>
                 <w:rFonts w:ascii="Verdana" w:hAnsi="Verdana"/>
               </w:rPr>
               <w:t>hdl_cholesterol</w:t>
             </w:r>
-            <w:proofErr w:type="spellEnd"/>
           </w:p>
         </w:tc>
         <w:tc>
@@ -1900,14 +1744,12 @@
                 <w:rFonts w:ascii="Verdana" w:hAnsi="Verdana"/>
               </w:rPr>
             </w:pPr>
-            <w:proofErr w:type="spellStart"/>
             <w:r>
               <w:rPr>
                 <w:rFonts w:ascii="Verdana" w:hAnsi="Verdana"/>
               </w:rPr>
               <w:t>total_cholesterol</w:t>
             </w:r>
-            <w:proofErr w:type="spellEnd"/>
           </w:p>
         </w:tc>
         <w:tc>
@@ -1941,14 +1783,12 @@
                 <w:rFonts w:ascii="Verdana" w:hAnsi="Verdana"/>
               </w:rPr>
             </w:pPr>
-            <w:proofErr w:type="spellStart"/>
             <w:r>
               <w:rPr>
                 <w:rFonts w:ascii="Verdana" w:hAnsi="Verdana"/>
               </w:rPr>
               <w:t>Numeric</w:t>
             </w:r>
-            <w:proofErr w:type="spellEnd"/>
           </w:p>
         </w:tc>
       </w:tr>
@@ -2007,14 +1847,12 @@
                 <w:rFonts w:ascii="Verdana" w:hAnsi="Verdana"/>
               </w:rPr>
             </w:pPr>
-            <w:proofErr w:type="spellStart"/>
             <w:r>
               <w:rPr>
                 <w:rFonts w:ascii="Verdana" w:hAnsi="Verdana"/>
               </w:rPr>
               <w:t>Numeric</w:t>
             </w:r>
-            <w:proofErr w:type="spellEnd"/>
           </w:p>
         </w:tc>
       </w:tr>
@@ -2051,19 +1889,11 @@
                 <w:rFonts w:ascii="Verdana" w:hAnsi="Verdana"/>
               </w:rPr>
             </w:pPr>
-            <w:proofErr w:type="spellStart"/>
-            <w:r>
-              <w:rPr>
-                <w:rFonts w:ascii="Verdana" w:hAnsi="Verdana"/>
-              </w:rPr>
-              <w:t>Use</w:t>
-            </w:r>
-            <w:proofErr w:type="spellEnd"/>
-            <w:r>
-              <w:rPr>
-                <w:rFonts w:ascii="Verdana" w:hAnsi="Verdana"/>
-              </w:rPr>
-              <w:t xml:space="preserve"> of ACE inhibitors</w:t>
+            <w:r>
+              <w:rPr>
+                <w:rFonts w:ascii="Verdana" w:hAnsi="Verdana"/>
+              </w:rPr>
+              <w:t>Use of ACE inhibitors</w:t>
             </w:r>
           </w:p>
         </w:tc>
@@ -2104,14 +1934,12 @@
                 <w:rFonts w:ascii="Verdana" w:hAnsi="Verdana"/>
               </w:rPr>
             </w:pPr>
-            <w:proofErr w:type="spellStart"/>
             <w:r>
               <w:rPr>
                 <w:rFonts w:ascii="Verdana" w:hAnsi="Verdana"/>
               </w:rPr>
               <w:t>beta</w:t>
             </w:r>
-            <w:proofErr w:type="spellEnd"/>
           </w:p>
         </w:tc>
         <w:tc>
@@ -2126,28 +1954,12 @@
                 <w:rFonts w:ascii="Verdana" w:hAnsi="Verdana"/>
               </w:rPr>
             </w:pPr>
-            <w:proofErr w:type="spellStart"/>
-            <w:r>
-              <w:rPr>
-                <w:rFonts w:ascii="Verdana" w:hAnsi="Verdana"/>
-              </w:rPr>
-              <w:t>Use</w:t>
-            </w:r>
-            <w:proofErr w:type="spellEnd"/>
-            <w:r>
-              <w:rPr>
-                <w:rFonts w:ascii="Verdana" w:hAnsi="Verdana"/>
-              </w:rPr>
-              <w:t xml:space="preserve"> of </w:t>
-            </w:r>
-            <w:proofErr w:type="spellStart"/>
-            <w:r>
-              <w:rPr>
-                <w:rFonts w:ascii="Verdana" w:hAnsi="Verdana"/>
-              </w:rPr>
-              <w:t>beta-blockers</w:t>
-            </w:r>
-            <w:proofErr w:type="spellEnd"/>
+            <w:r>
+              <w:rPr>
+                <w:rFonts w:ascii="Verdana" w:hAnsi="Verdana"/>
+              </w:rPr>
+              <w:t>Use of beta-blockers</w:t>
+            </w:r>
           </w:p>
         </w:tc>
         <w:tc>
@@ -2266,14 +2078,12 @@
                 <w:rFonts w:ascii="Verdana" w:hAnsi="Verdana"/>
               </w:rPr>
             </w:pPr>
-            <w:proofErr w:type="spellStart"/>
             <w:r>
               <w:rPr>
                 <w:rFonts w:ascii="Verdana" w:hAnsi="Verdana"/>
               </w:rPr>
               <w:t>chronic_ischemic_hd</w:t>
             </w:r>
-            <w:proofErr w:type="spellEnd"/>
           </w:p>
         </w:tc>
         <w:tc>
@@ -2340,14 +2150,12 @@
                 <w:rFonts w:ascii="Verdana" w:hAnsi="Verdana"/>
               </w:rPr>
             </w:pPr>
-            <w:proofErr w:type="spellStart"/>
             <w:r>
               <w:rPr>
                 <w:rFonts w:ascii="Verdana" w:hAnsi="Verdana"/>
               </w:rPr>
               <w:t>acute_mi</w:t>
             </w:r>
-            <w:proofErr w:type="spellEnd"/>
           </w:p>
         </w:tc>
         <w:tc>
@@ -2372,30 +2180,8 @@
               <w:rPr>
                 <w:rFonts w:ascii="Verdana" w:hAnsi="Verdana"/>
               </w:rPr>
-              <w:t xml:space="preserve">cute </w:t>
-            </w:r>
-            <w:proofErr w:type="spellStart"/>
-            <w:r>
-              <w:rPr>
-                <w:rFonts w:ascii="Verdana" w:hAnsi="Verdana"/>
-              </w:rPr>
-              <w:t>myocardial</w:t>
-            </w:r>
-            <w:proofErr w:type="spellEnd"/>
-            <w:r>
-              <w:rPr>
-                <w:rFonts w:ascii="Verdana" w:hAnsi="Verdana"/>
-              </w:rPr>
-              <w:t xml:space="preserve"> </w:t>
-            </w:r>
-            <w:proofErr w:type="spellStart"/>
-            <w:r>
-              <w:rPr>
-                <w:rFonts w:ascii="Verdana" w:hAnsi="Verdana"/>
-              </w:rPr>
-              <w:t>infarction</w:t>
-            </w:r>
-            <w:proofErr w:type="spellEnd"/>
+              <w:t>cute myocardial infarction</w:t>
+            </w:r>
           </w:p>
         </w:tc>
         <w:tc>
@@ -2455,28 +2241,12 @@
                 <w:rFonts w:ascii="Verdana" w:hAnsi="Verdana"/>
               </w:rPr>
             </w:pPr>
-            <w:proofErr w:type="spellStart"/>
-            <w:r>
-              <w:rPr>
-                <w:rFonts w:ascii="Verdana" w:hAnsi="Verdana"/>
-              </w:rPr>
-              <w:t>Atrial</w:t>
-            </w:r>
-            <w:proofErr w:type="spellEnd"/>
-            <w:r>
-              <w:rPr>
-                <w:rFonts w:ascii="Verdana" w:hAnsi="Verdana"/>
-              </w:rPr>
-              <w:t xml:space="preserve"> </w:t>
-            </w:r>
-            <w:proofErr w:type="spellStart"/>
-            <w:r>
-              <w:rPr>
-                <w:rFonts w:ascii="Verdana" w:hAnsi="Verdana"/>
-              </w:rPr>
-              <w:t>fibrillation</w:t>
-            </w:r>
-            <w:proofErr w:type="spellEnd"/>
+            <w:r>
+              <w:rPr>
+                <w:rFonts w:ascii="Verdana" w:hAnsi="Verdana"/>
+              </w:rPr>
+              <w:t>Atrial fibrillation</w:t>
+            </w:r>
           </w:p>
         </w:tc>
         <w:tc>
@@ -2513,14 +2283,12 @@
                 <w:rFonts w:ascii="Verdana" w:hAnsi="Verdana"/>
               </w:rPr>
             </w:pPr>
-            <w:proofErr w:type="spellStart"/>
             <w:r>
               <w:rPr>
                 <w:rFonts w:ascii="Verdana" w:hAnsi="Verdana"/>
               </w:rPr>
               <w:t>ht_medication</w:t>
             </w:r>
-            <w:proofErr w:type="spellEnd"/>
           </w:p>
         </w:tc>
         <w:tc>
@@ -2535,19 +2303,11 @@
                 <w:rFonts w:ascii="Verdana" w:hAnsi="Verdana"/>
               </w:rPr>
             </w:pPr>
-            <w:proofErr w:type="spellStart"/>
-            <w:r>
-              <w:rPr>
-                <w:rFonts w:ascii="Verdana" w:hAnsi="Verdana"/>
-              </w:rPr>
-              <w:t>Use</w:t>
-            </w:r>
-            <w:proofErr w:type="spellEnd"/>
-            <w:r>
-              <w:rPr>
-                <w:rFonts w:ascii="Verdana" w:hAnsi="Verdana"/>
-              </w:rPr>
-              <w:t xml:space="preserve"> of</w:t>
+            <w:r>
+              <w:rPr>
+                <w:rFonts w:ascii="Verdana" w:hAnsi="Verdana"/>
+              </w:rPr>
+              <w:t>Use of</w:t>
             </w:r>
             <w:r>
               <w:rPr>
@@ -2555,7 +2315,6 @@
               </w:rPr>
               <w:t xml:space="preserve"> </w:t>
             </w:r>
-            <w:proofErr w:type="spellStart"/>
             <w:r>
               <w:rPr>
                 <w:rFonts w:ascii="Verdana" w:hAnsi="Verdana"/>
@@ -2580,7 +2339,6 @@
               </w:rPr>
               <w:t>ive</w:t>
             </w:r>
-            <w:proofErr w:type="spellEnd"/>
           </w:p>
         </w:tc>
         <w:tc>
@@ -2620,14 +2378,12 @@
                 <w:rFonts w:ascii="Verdana" w:hAnsi="Verdana"/>
               </w:rPr>
             </w:pPr>
-            <w:proofErr w:type="spellStart"/>
             <w:r>
               <w:rPr>
                 <w:rFonts w:ascii="Verdana" w:hAnsi="Verdana"/>
               </w:rPr>
               <w:t>diabetes_threshold</w:t>
             </w:r>
-            <w:proofErr w:type="spellEnd"/>
           </w:p>
         </w:tc>
         <w:tc>
@@ -2684,14 +2440,12 @@
                 <w:rFonts w:ascii="Verdana" w:hAnsi="Verdana"/>
               </w:rPr>
             </w:pPr>
-            <w:proofErr w:type="spellStart"/>
             <w:r>
               <w:rPr>
                 <w:rFonts w:ascii="Verdana" w:hAnsi="Verdana"/>
               </w:rPr>
               <w:t>hf_threshold</w:t>
             </w:r>
-            <w:proofErr w:type="spellEnd"/>
           </w:p>
         </w:tc>
         <w:tc>
@@ -2706,7 +2460,6 @@
                 <w:rFonts w:ascii="Verdana" w:hAnsi="Verdana"/>
               </w:rPr>
             </w:pPr>
-            <w:proofErr w:type="spellStart"/>
             <w:r>
               <w:rPr>
                 <w:rFonts w:ascii="Verdana" w:hAnsi="Verdana"/>
@@ -2717,14 +2470,7 @@
               <w:rPr>
                 <w:rFonts w:ascii="Verdana" w:hAnsi="Verdana"/>
               </w:rPr>
-              <w:t>eart</w:t>
-            </w:r>
-            <w:proofErr w:type="spellEnd"/>
-            <w:r>
-              <w:rPr>
-                <w:rFonts w:ascii="Verdana" w:hAnsi="Verdana"/>
-              </w:rPr>
-              <w:t xml:space="preserve"> failure</w:t>
+              <w:t>eart failure</w:t>
             </w:r>
             <w:r>
               <w:rPr>
@@ -2771,14 +2517,12 @@
                 <w:rFonts w:ascii="Verdana" w:hAnsi="Verdana"/>
               </w:rPr>
             </w:pPr>
-            <w:proofErr w:type="spellStart"/>
             <w:r>
               <w:rPr>
                 <w:rFonts w:ascii="Verdana" w:hAnsi="Verdana"/>
               </w:rPr>
               <w:t>fam_history</w:t>
             </w:r>
-            <w:proofErr w:type="spellEnd"/>
           </w:p>
         </w:tc>
         <w:tc>
@@ -2845,7 +2589,6 @@
                 <w:rFonts w:ascii="Verdana" w:hAnsi="Verdana"/>
               </w:rPr>
             </w:pPr>
-            <w:proofErr w:type="spellStart"/>
             <w:r>
               <w:rPr>
                 <w:rFonts w:ascii="Verdana" w:hAnsi="Verdana"/>
@@ -2853,7 +2596,6 @@
               <w:lastRenderedPageBreak/>
               <w:t>ht_threshold</w:t>
             </w:r>
-            <w:proofErr w:type="spellEnd"/>
           </w:p>
         </w:tc>
         <w:tc>
@@ -2868,7 +2610,6 @@
                 <w:rFonts w:ascii="Verdana" w:hAnsi="Verdana"/>
               </w:rPr>
             </w:pPr>
-            <w:proofErr w:type="spellStart"/>
             <w:r>
               <w:rPr>
                 <w:rFonts w:ascii="Verdana" w:hAnsi="Verdana"/>
@@ -2881,7 +2622,6 @@
               </w:rPr>
               <w:t>ypertension</w:t>
             </w:r>
-            <w:proofErr w:type="spellEnd"/>
             <w:r>
               <w:rPr>
                 <w:rFonts w:ascii="Verdana" w:hAnsi="Verdana"/>
@@ -2927,14 +2667,12 @@
                 <w:rFonts w:ascii="Verdana" w:hAnsi="Verdana"/>
               </w:rPr>
             </w:pPr>
-            <w:proofErr w:type="spellStart"/>
             <w:r>
               <w:rPr>
                 <w:rFonts w:ascii="Verdana" w:hAnsi="Verdana"/>
               </w:rPr>
               <w:t>arthritis_threshold</w:t>
             </w:r>
-            <w:proofErr w:type="spellEnd"/>
           </w:p>
         </w:tc>
         <w:tc>
@@ -2949,7 +2687,6 @@
                 <w:rFonts w:ascii="Verdana" w:hAnsi="Verdana"/>
               </w:rPr>
             </w:pPr>
-            <w:proofErr w:type="spellStart"/>
             <w:r>
               <w:rPr>
                 <w:rFonts w:ascii="Verdana" w:hAnsi="Verdana"/>
@@ -2962,7 +2699,6 @@
               </w:rPr>
               <w:t>rthritis</w:t>
             </w:r>
-            <w:proofErr w:type="spellEnd"/>
             <w:r>
               <w:rPr>
                 <w:rFonts w:ascii="Verdana" w:hAnsi="Verdana"/>
@@ -3005,14 +2741,12 @@
                 <w:rFonts w:ascii="Verdana" w:hAnsi="Verdana"/>
               </w:rPr>
             </w:pPr>
-            <w:proofErr w:type="spellStart"/>
             <w:r>
               <w:rPr>
                 <w:rFonts w:ascii="Verdana" w:hAnsi="Verdana"/>
               </w:rPr>
               <w:t>townsend_deprivation_index</w:t>
             </w:r>
-            <w:proofErr w:type="spellEnd"/>
           </w:p>
         </w:tc>
         <w:tc>
@@ -3027,33 +2761,11 @@
                 <w:rFonts w:ascii="Verdana" w:hAnsi="Verdana"/>
               </w:rPr>
             </w:pPr>
-            <w:proofErr w:type="spellStart"/>
-            <w:r>
-              <w:rPr>
-                <w:rFonts w:ascii="Verdana" w:hAnsi="Verdana"/>
-              </w:rPr>
-              <w:t>Socioeconomic</w:t>
-            </w:r>
-            <w:proofErr w:type="spellEnd"/>
-            <w:r>
-              <w:rPr>
-                <w:rFonts w:ascii="Verdana" w:hAnsi="Verdana"/>
-              </w:rPr>
-              <w:t xml:space="preserve"> </w:t>
-            </w:r>
-            <w:proofErr w:type="spellStart"/>
-            <w:r>
-              <w:rPr>
-                <w:rFonts w:ascii="Verdana" w:hAnsi="Verdana"/>
-              </w:rPr>
-              <w:t>deprivation</w:t>
-            </w:r>
-            <w:proofErr w:type="spellEnd"/>
-            <w:r>
-              <w:rPr>
-                <w:rFonts w:ascii="Verdana" w:hAnsi="Verdana"/>
-              </w:rPr>
-              <w:t xml:space="preserve"> index</w:t>
+            <w:r>
+              <w:rPr>
+                <w:rFonts w:ascii="Verdana" w:hAnsi="Verdana"/>
+              </w:rPr>
+              <w:t>Socioeconomic deprivation index</w:t>
             </w:r>
           </w:p>
         </w:tc>
@@ -3068,14 +2780,12 @@
                 <w:rFonts w:ascii="Verdana" w:hAnsi="Verdana"/>
               </w:rPr>
             </w:pPr>
-            <w:proofErr w:type="spellStart"/>
             <w:r>
               <w:rPr>
                 <w:rFonts w:ascii="Verdana" w:hAnsi="Verdana"/>
               </w:rPr>
               <w:t>Numeric</w:t>
             </w:r>
-            <w:proofErr w:type="spellEnd"/>
           </w:p>
         </w:tc>
       </w:tr>
@@ -3095,14 +2805,12 @@
                 <w:rFonts w:ascii="Verdana" w:hAnsi="Verdana"/>
               </w:rPr>
             </w:pPr>
-            <w:proofErr w:type="spellStart"/>
             <w:r>
               <w:rPr>
                 <w:rFonts w:ascii="Verdana" w:hAnsi="Verdana"/>
               </w:rPr>
               <w:t>rf_ethnicity</w:t>
             </w:r>
-            <w:proofErr w:type="spellEnd"/>
           </w:p>
         </w:tc>
         <w:tc>
@@ -3117,14 +2825,12 @@
                 <w:rFonts w:ascii="Verdana" w:hAnsi="Verdana"/>
               </w:rPr>
             </w:pPr>
-            <w:proofErr w:type="spellStart"/>
             <w:r>
               <w:rPr>
                 <w:rFonts w:ascii="Verdana" w:hAnsi="Verdana"/>
               </w:rPr>
               <w:t>Ethnicity</w:t>
             </w:r>
-            <w:proofErr w:type="spellEnd"/>
           </w:p>
         </w:tc>
         <w:tc>
@@ -3138,61 +2844,11 @@
                 <w:rFonts w:ascii="Verdana" w:hAnsi="Verdana"/>
               </w:rPr>
             </w:pPr>
-            <w:proofErr w:type="spellStart"/>
-            <w:r>
-              <w:rPr>
-                <w:rFonts w:ascii="Verdana" w:hAnsi="Verdana"/>
-              </w:rPr>
-              <w:t>Categorical</w:t>
-            </w:r>
-            <w:proofErr w:type="spellEnd"/>
-            <w:r>
-              <w:rPr>
-                <w:rFonts w:ascii="Verdana" w:hAnsi="Verdana"/>
-              </w:rPr>
-              <w:t xml:space="preserve"> (6 </w:t>
-            </w:r>
-            <w:proofErr w:type="spellStart"/>
-            <w:r>
-              <w:rPr>
-                <w:rFonts w:ascii="Verdana" w:hAnsi="Verdana"/>
-              </w:rPr>
-              <w:t>categories</w:t>
-            </w:r>
-            <w:proofErr w:type="spellEnd"/>
-            <w:r>
-              <w:rPr>
-                <w:rFonts w:ascii="Verdana" w:hAnsi="Verdana"/>
-              </w:rPr>
-              <w:t xml:space="preserve">, </w:t>
-            </w:r>
-            <w:proofErr w:type="spellStart"/>
-            <w:r>
-              <w:rPr>
-                <w:rFonts w:ascii="Verdana" w:hAnsi="Verdana"/>
-              </w:rPr>
-              <w:t>from</w:t>
-            </w:r>
-            <w:proofErr w:type="spellEnd"/>
-            <w:r>
-              <w:rPr>
-                <w:rFonts w:ascii="Verdana" w:hAnsi="Verdana"/>
-              </w:rPr>
-              <w:t xml:space="preserve"> 0 </w:t>
-            </w:r>
-            <w:proofErr w:type="spellStart"/>
-            <w:r>
-              <w:rPr>
-                <w:rFonts w:ascii="Verdana" w:hAnsi="Verdana"/>
-              </w:rPr>
-              <w:t>to</w:t>
-            </w:r>
-            <w:proofErr w:type="spellEnd"/>
-            <w:r>
-              <w:rPr>
-                <w:rFonts w:ascii="Verdana" w:hAnsi="Verdana"/>
-              </w:rPr>
-              <w:t xml:space="preserve"> 5)</w:t>
+            <w:r>
+              <w:rPr>
+                <w:rFonts w:ascii="Verdana" w:hAnsi="Verdana"/>
+              </w:rPr>
+              <w:t>Categorical (6 categories, from 0 to 5)</w:t>
             </w:r>
           </w:p>
         </w:tc>
@@ -3238,7 +2894,7 @@
     </w:p>
     <w:p>
       <w:pPr>
-        <w:pStyle w:val="Kop2"/>
+        <w:pStyle w:val="Heading2"/>
         <w:rPr>
           <w:lang w:val="en-US"/>
         </w:rPr>
@@ -3248,38 +2904,57 @@
           <w:lang w:val="en-US"/>
         </w:rPr>
         <w:lastRenderedPageBreak/>
-        <w:t>Important</w:t>
-      </w:r>
-    </w:p>
-    <w:p>
-      <w:pPr>
-        <w:rPr>
-          <w:lang w:val="en-US"/>
-        </w:rPr>
-      </w:pPr>
-      <w:r>
-        <w:rPr>
-          <w:lang w:val="en-US"/>
-        </w:rPr>
-        <w:t>While the tool is designed to be user-friendly, there may be occasional errors or instances where the AI becomes unresponsive. If that happens, you can simply refresh the page or start a new chat conversation to continue</w:t>
-      </w:r>
-      <w:r>
-        <w:rPr>
-          <w:lang w:val="en-US"/>
-        </w:rPr>
-        <w:t>.</w:t>
-      </w:r>
-    </w:p>
-    <w:p>
-      <w:pPr>
-        <w:rPr>
-          <w:lang w:val="en-US"/>
-        </w:rPr>
-      </w:pPr>
-    </w:p>
-    <w:p>
-      <w:pPr>
-        <w:pStyle w:val="Kop2"/>
+        <w:t>Note</w:t>
+      </w:r>
+    </w:p>
+    <w:p>
+      <w:pPr>
+        <w:pStyle w:val="ListParagraph"/>
+        <w:numPr>
+          <w:ilvl w:val="0"/>
+          <w:numId w:val="11"/>
+        </w:numPr>
+        <w:rPr>
+          <w:lang w:val="en-US"/>
+        </w:rPr>
+      </w:pPr>
+      <w:r>
+        <w:rPr>
+          <w:lang w:val="en-US"/>
+        </w:rPr>
+        <w:t>While the tool is designed to be user-friendly, there may be occasional errors or instances where the AI becomes unresponsive. If that happens, you can simply refresh the page or start a new chat conversation to continue.</w:t>
+      </w:r>
+    </w:p>
+    <w:p>
+      <w:pPr>
+        <w:pStyle w:val="ListParagraph"/>
+        <w:ind w:left="720"/>
+        <w:rPr>
+          <w:lang w:val="en-US"/>
+        </w:rPr>
+      </w:pPr>
+    </w:p>
+    <w:p>
+      <w:pPr>
+        <w:pStyle w:val="ListParagraph"/>
+        <w:numPr>
+          <w:ilvl w:val="0"/>
+          <w:numId w:val="11"/>
+        </w:numPr>
+        <w:rPr>
+          <w:lang w:val="en-US"/>
+        </w:rPr>
+      </w:pPr>
+      <w:r>
+        <w:rPr>
+          <w:lang w:val="en-US"/>
+        </w:rPr>
+        <w:t>LLM performance may decline as the conversation history grows. To maintain optimal accuracy and responsiveness, start a new chat session for each step described below.</w:t>
+      </w:r>
+    </w:p>
+    <w:p>
+      <w:pPr>
+        <w:pStyle w:val="Heading2"/>
         <w:rPr>
           <w:lang w:val="en-US"/>
         </w:rPr>
@@ -3366,7 +3041,7 @@
     </w:p>
     <w:p>
       <w:pPr>
-        <w:pStyle w:val="Kop2"/>
+        <w:pStyle w:val="Heading2"/>
         <w:rPr>
           <w:lang w:val="en-US"/>
         </w:rPr>
@@ -3435,61 +3110,11 @@
           <w:rFonts w:ascii="Verdana" w:hAnsi="Verdana"/>
         </w:rPr>
       </w:pPr>
-      <w:proofErr w:type="spellStart"/>
-      <w:r>
-        <w:rPr>
-          <w:rFonts w:ascii="Verdana" w:hAnsi="Verdana"/>
-        </w:rPr>
-        <w:t>Use</w:t>
-      </w:r>
-      <w:proofErr w:type="spellEnd"/>
-      <w:r>
-        <w:rPr>
-          <w:rFonts w:ascii="Verdana" w:hAnsi="Verdana"/>
-        </w:rPr>
-        <w:t xml:space="preserve"> </w:t>
-      </w:r>
-      <w:proofErr w:type="spellStart"/>
-      <w:r>
-        <w:rPr>
-          <w:rFonts w:ascii="Verdana" w:hAnsi="Verdana"/>
-        </w:rPr>
-        <w:t>clear</w:t>
-      </w:r>
-      <w:proofErr w:type="spellEnd"/>
-      <w:r>
-        <w:rPr>
-          <w:rFonts w:ascii="Verdana" w:hAnsi="Verdana"/>
-        </w:rPr>
-        <w:t xml:space="preserve">, </w:t>
-      </w:r>
-      <w:proofErr w:type="spellStart"/>
-      <w:r>
-        <w:rPr>
-          <w:rFonts w:ascii="Verdana" w:hAnsi="Verdana"/>
-        </w:rPr>
-        <w:t>simple</w:t>
-      </w:r>
-      <w:proofErr w:type="spellEnd"/>
-      <w:r>
-        <w:rPr>
-          <w:rFonts w:ascii="Verdana" w:hAnsi="Verdana"/>
-        </w:rPr>
-        <w:t xml:space="preserve"> </w:t>
-      </w:r>
-      <w:proofErr w:type="spellStart"/>
-      <w:r>
-        <w:rPr>
-          <w:rFonts w:ascii="Verdana" w:hAnsi="Verdana"/>
-        </w:rPr>
-        <w:t>sentences</w:t>
-      </w:r>
-      <w:proofErr w:type="spellEnd"/>
-      <w:r>
-        <w:rPr>
-          <w:rFonts w:ascii="Verdana" w:hAnsi="Verdana"/>
-        </w:rPr>
-        <w:t>.</w:t>
+      <w:r>
+        <w:rPr>
+          <w:rFonts w:ascii="Verdana" w:hAnsi="Verdana"/>
+        </w:rPr>
+        <w:t>Use clear, simple sentences.</w:t>
       </w:r>
     </w:p>
     <w:p>
@@ -3874,7 +3499,7 @@
     </w:p>
     <w:p>
       <w:pPr>
-        <w:pStyle w:val="Lijstalinea"/>
+        <w:pStyle w:val="ListParagraph"/>
         <w:numPr>
           <w:ilvl w:val="0"/>
           <w:numId w:val="12"/>
@@ -4260,7 +3885,7 @@
     </w:p>
     <w:p>
       <w:pPr>
-        <w:pStyle w:val="Lijstalinea"/>
+        <w:pStyle w:val="ListParagraph"/>
         <w:rPr>
           <w:rFonts w:ascii="Verdana" w:hAnsi="Verdana"/>
           <w:lang w:val="en-US"/>
@@ -4352,7 +3977,7 @@
     </w:p>
     <w:p>
       <w:pPr>
-        <w:pStyle w:val="Lijstalinea"/>
+        <w:pStyle w:val="ListParagraph"/>
         <w:rPr>
           <w:rFonts w:ascii="Verdana" w:hAnsi="Verdana"/>
           <w:lang w:val="en-US"/>
@@ -4416,7 +4041,7 @@
     </w:p>
     <w:p>
       <w:pPr>
-        <w:pStyle w:val="Lijstalinea"/>
+        <w:pStyle w:val="ListParagraph"/>
         <w:rPr>
           <w:rFonts w:ascii="Verdana" w:hAnsi="Verdana"/>
           <w:lang w:val="en-US"/>
@@ -4661,7 +4286,7 @@
     </w:p>
     <w:p>
       <w:pPr>
-        <w:pStyle w:val="Kop2"/>
+        <w:pStyle w:val="Heading2"/>
         <w:rPr>
           <w:lang w:val="en-US"/>
         </w:rPr>
@@ -4694,14 +4319,21 @@
           <w:rFonts w:ascii="Verdana" w:hAnsi="Verdana"/>
           <w:lang w:val="en-US"/>
         </w:rPr>
-        <w:t xml:space="preserve"> Understand how different risk factors relate t</w:t>
-      </w:r>
-      <w:r>
-        <w:rPr>
-          <w:rFonts w:ascii="Verdana" w:hAnsi="Verdana"/>
-          <w:lang w:val="en-US"/>
-        </w:rPr>
-        <w:t>o each other</w:t>
+        <w:t xml:space="preserve"> </w:t>
+      </w:r>
+      <w:r>
+        <w:rPr>
+          <w:rFonts w:ascii="Verdana" w:hAnsi="Verdana"/>
+          <w:lang w:val="en-US"/>
+        </w:rPr>
+        <w:t>E</w:t>
+      </w:r>
+      <w:r>
+        <w:rPr>
+          <w:rFonts w:ascii="Verdana" w:hAnsi="Verdana"/>
+          <w:lang w:val="en-US"/>
+        </w:rPr>
+        <w:t>xplore how key cardiovascular risk factors vary across patient subgroups</w:t>
       </w:r>
       <w:r>
         <w:rPr>
@@ -5133,7 +4765,7 @@
     </w:p>
     <w:p>
       <w:pPr>
-        <w:pStyle w:val="Kop2"/>
+        <w:pStyle w:val="Heading2"/>
         <w:rPr>
           <w:lang w:val="en-US"/>
         </w:rPr>
@@ -5173,7 +4805,21 @@
           <w:rFonts w:ascii="Verdana" w:hAnsi="Verdana"/>
           <w:lang w:val="en-US"/>
         </w:rPr>
-        <w:t>Understand the relationship between the risk factors (variables)</w:t>
+        <w:t xml:space="preserve">Understand the </w:t>
+      </w:r>
+      <w:r>
+        <w:rPr>
+          <w:rFonts w:ascii="Verdana" w:hAnsi="Verdana"/>
+          <w:lang w:val="en-US"/>
+        </w:rPr>
+        <w:t>association</w:t>
+      </w:r>
+      <w:r>
+        <w:rPr>
+          <w:rFonts w:ascii="Verdana" w:hAnsi="Verdana"/>
+          <w:lang w:val="en-US"/>
+        </w:rPr>
+        <w:t xml:space="preserve"> between the risk factors (variables)</w:t>
       </w:r>
       <w:r>
         <w:rPr>
@@ -5181,6 +4827,13 @@
           <w:lang w:val="en-US"/>
         </w:rPr>
         <w:t>.</w:t>
+      </w:r>
+      <w:r>
+        <w:rPr>
+          <w:rFonts w:ascii="Verdana" w:hAnsi="Verdana"/>
+          <w:lang w:val="en-US"/>
+        </w:rPr>
+        <w:t xml:space="preserve"> The AI virtual assistant supports only correlation at this point.</w:t>
       </w:r>
     </w:p>
     <w:p>
@@ -5207,6 +4860,7 @@
           <w:noProof/>
           <w:lang w:val="en-US"/>
         </w:rPr>
+        <w:lastRenderedPageBreak/>
         <w:drawing>
           <wp:inline distT="0" distB="0" distL="0" distR="0" wp14:anchorId="084FA1FC" wp14:editId="7205F1EC">
             <wp:extent cx="277978" cy="277978"/>
@@ -5271,7 +4925,6 @@
           <w:noProof/>
           <w:lang w:val="en-US"/>
         </w:rPr>
-        <w:lastRenderedPageBreak/>
         <w:drawing>
           <wp:inline distT="0" distB="0" distL="0" distR="0" wp14:anchorId="1E2B193C" wp14:editId="7673CD63">
             <wp:extent cx="277978" cy="277978"/>
@@ -5520,21 +5173,19 @@
         </w:rPr>
         <w:t xml:space="preserve">What is the </w:t>
       </w:r>
-      <w:proofErr w:type="spellStart"/>
-      <w:r>
-        <w:rPr>
-          <w:rFonts w:ascii="Verdana" w:hAnsi="Verdana"/>
-          <w:lang w:val="en-US"/>
-        </w:rPr>
-        <w:t>relationsjip</w:t>
-      </w:r>
-      <w:proofErr w:type="spellEnd"/>
-      <w:r>
-        <w:rPr>
-          <w:rFonts w:ascii="Verdana" w:hAnsi="Verdana"/>
-          <w:lang w:val="en-US"/>
-        </w:rPr>
-        <w:t xml:space="preserve"> between age and systolic blood pressure for patients with diabetes?</w:t>
+      <w:r>
+        <w:rPr>
+          <w:rFonts w:ascii="Verdana" w:hAnsi="Verdana"/>
+          <w:lang w:val="en-US"/>
+        </w:rPr>
+        <w:t xml:space="preserve">relationship </w:t>
+      </w:r>
+      <w:r>
+        <w:rPr>
+          <w:rFonts w:ascii="Verdana" w:hAnsi="Verdana"/>
+          <w:lang w:val="en-US"/>
+        </w:rPr>
+        <w:t>between age and systolic blood pressure for patients with diabetes?</w:t>
       </w:r>
     </w:p>
     <w:p>
@@ -5549,7 +5200,7 @@
     </w:p>
     <w:p>
       <w:pPr>
-        <w:pStyle w:val="Kop2"/>
+        <w:pStyle w:val="Heading2"/>
         <w:rPr>
           <w:lang w:val="en-US"/>
         </w:rPr>
@@ -5618,7 +5269,7 @@
     </w:p>
     <w:p>
       <w:pPr>
-        <w:pStyle w:val="Kop3"/>
+        <w:pStyle w:val="Heading3"/>
       </w:pPr>
       <w:r>
         <w:t>Framingham risk score</w:t>
@@ -5787,7 +5438,7 @@
     </w:p>
     <w:p>
       <w:pPr>
-        <w:pStyle w:val="Lijstalinea"/>
+        <w:pStyle w:val="ListParagraph"/>
         <w:numPr>
           <w:ilvl w:val="1"/>
           <w:numId w:val="9"/>
@@ -6140,7 +5791,7 @@
     </w:p>
     <w:p>
       <w:pPr>
-        <w:pStyle w:val="Lijstalinea"/>
+        <w:pStyle w:val="ListParagraph"/>
         <w:numPr>
           <w:ilvl w:val="1"/>
           <w:numId w:val="9"/>
@@ -6195,7 +5846,17 @@
           <w:bCs/>
           <w:lang w:val="en-US"/>
         </w:rPr>
-        <w:t>s mentioned above. In this approach, we will provide the AI assistant extra instructions on how to calculate the risk.</w:t>
+        <w:t xml:space="preserve">s mentioned above. In this approach, we will </w:t>
+      </w:r>
+      <w:r>
+        <w:rPr>
+          <w:rFonts w:ascii="Verdana" w:hAnsi="Verdana"/>
+          <w:b/>
+          <w:bCs/>
+          <w:lang w:val="en-US"/>
+        </w:rPr>
+        <w:lastRenderedPageBreak/>
+        <w:t>provide the AI assistant extra instructions on how to calculate the risk.</w:t>
       </w:r>
     </w:p>
     <w:p>
@@ -6298,7 +5959,6 @@
                 <w:bCs/>
               </w:rPr>
             </w:pPr>
-            <w:proofErr w:type="spellStart"/>
             <w:r>
               <w:rPr>
                 <w:rFonts w:ascii="Verdana" w:hAnsi="Verdana"/>
@@ -6307,7 +5967,6 @@
               </w:rPr>
               <w:t>Variable</w:t>
             </w:r>
-            <w:proofErr w:type="spellEnd"/>
           </w:p>
         </w:tc>
         <w:tc>
@@ -6382,21 +6041,7 @@
               <w:rPr>
                 <w:rFonts w:ascii="Verdana" w:hAnsi="Verdana"/>
               </w:rPr>
-              <w:t>Age (</w:t>
-            </w:r>
-            <w:proofErr w:type="spellStart"/>
-            <w:r>
-              <w:rPr>
-                <w:rFonts w:ascii="Verdana" w:hAnsi="Verdana"/>
-              </w:rPr>
-              <w:t>years</w:t>
-            </w:r>
-            <w:proofErr w:type="spellEnd"/>
-            <w:r>
-              <w:rPr>
-                <w:rFonts w:ascii="Verdana" w:hAnsi="Verdana"/>
-              </w:rPr>
-              <w:t>)</w:t>
+              <w:t>Age (years)</w:t>
             </w:r>
           </w:p>
         </w:tc>
@@ -6646,14 +6291,12 @@
                 <w:rFonts w:ascii="Verdana" w:hAnsi="Verdana"/>
               </w:rPr>
             </w:pPr>
-            <w:proofErr w:type="spellStart"/>
             <w:r>
               <w:rPr>
                 <w:rFonts w:ascii="Verdana" w:hAnsi="Verdana"/>
               </w:rPr>
               <w:t>Sex</w:t>
             </w:r>
-            <w:proofErr w:type="spellEnd"/>
           </w:p>
         </w:tc>
         <w:tc>
@@ -6731,14 +6374,12 @@
                 <w:rFonts w:ascii="Verdana" w:hAnsi="Verdana"/>
               </w:rPr>
             </w:pPr>
-            <w:proofErr w:type="spellStart"/>
             <w:r>
               <w:rPr>
                 <w:rFonts w:ascii="Verdana" w:hAnsi="Verdana"/>
               </w:rPr>
               <w:t>Female</w:t>
             </w:r>
-            <w:proofErr w:type="spellEnd"/>
           </w:p>
         </w:tc>
         <w:tc>
@@ -6805,21 +6446,7 @@
               <w:rPr>
                 <w:rFonts w:ascii="Verdana" w:hAnsi="Verdana"/>
               </w:rPr>
-              <w:t xml:space="preserve">&lt; 5 </w:t>
-            </w:r>
-            <w:proofErr w:type="spellStart"/>
-            <w:r>
-              <w:rPr>
-                <w:rFonts w:ascii="Verdana" w:hAnsi="Verdana"/>
-              </w:rPr>
-              <w:t>mmol</w:t>
-            </w:r>
-            <w:proofErr w:type="spellEnd"/>
-            <w:r>
-              <w:rPr>
-                <w:rFonts w:ascii="Verdana" w:hAnsi="Verdana"/>
-              </w:rPr>
-              <w:t>/L</w:t>
+              <w:t>&lt; 5 mmol/L</w:t>
             </w:r>
           </w:p>
         </w:tc>
@@ -6881,21 +6508,7 @@
               <w:rPr>
                 <w:rFonts w:ascii="Verdana" w:hAnsi="Verdana"/>
               </w:rPr>
-              <w:t xml:space="preserve">≥ 5 </w:t>
-            </w:r>
-            <w:proofErr w:type="spellStart"/>
-            <w:r>
-              <w:rPr>
-                <w:rFonts w:ascii="Verdana" w:hAnsi="Verdana"/>
-              </w:rPr>
-              <w:t>mmol</w:t>
-            </w:r>
-            <w:proofErr w:type="spellEnd"/>
-            <w:r>
-              <w:rPr>
-                <w:rFonts w:ascii="Verdana" w:hAnsi="Verdana"/>
-              </w:rPr>
-              <w:t>/L</w:t>
+              <w:t>≥ 5 mmol/L</w:t>
             </w:r>
           </w:p>
         </w:tc>
@@ -6963,21 +6576,7 @@
               <w:rPr>
                 <w:rFonts w:ascii="Verdana" w:hAnsi="Verdana"/>
               </w:rPr>
-              <w:t xml:space="preserve">≥ 1.3 </w:t>
-            </w:r>
-            <w:proofErr w:type="spellStart"/>
-            <w:r>
-              <w:rPr>
-                <w:rFonts w:ascii="Verdana" w:hAnsi="Verdana"/>
-              </w:rPr>
-              <w:t>mmol</w:t>
-            </w:r>
-            <w:proofErr w:type="spellEnd"/>
-            <w:r>
-              <w:rPr>
-                <w:rFonts w:ascii="Verdana" w:hAnsi="Verdana"/>
-              </w:rPr>
-              <w:t>/L</w:t>
+              <w:t>≥ 1.3 mmol/L</w:t>
             </w:r>
           </w:p>
         </w:tc>
@@ -7039,21 +6638,7 @@
               <w:rPr>
                 <w:rFonts w:ascii="Verdana" w:hAnsi="Verdana"/>
               </w:rPr>
-              <w:t xml:space="preserve">&lt; 1.3 </w:t>
-            </w:r>
-            <w:proofErr w:type="spellStart"/>
-            <w:r>
-              <w:rPr>
-                <w:rFonts w:ascii="Verdana" w:hAnsi="Verdana"/>
-              </w:rPr>
-              <w:t>mmol</w:t>
-            </w:r>
-            <w:proofErr w:type="spellEnd"/>
-            <w:r>
-              <w:rPr>
-                <w:rFonts w:ascii="Verdana" w:hAnsi="Verdana"/>
-              </w:rPr>
-              <w:t>/L</w:t>
+              <w:t>&lt; 1.3 mmol/L</w:t>
             </w:r>
           </w:p>
         </w:tc>
@@ -7096,28 +6681,12 @@
                 <w:rFonts w:ascii="Verdana" w:hAnsi="Verdana"/>
               </w:rPr>
             </w:pPr>
-            <w:proofErr w:type="spellStart"/>
-            <w:r>
-              <w:rPr>
-                <w:rFonts w:ascii="Verdana" w:hAnsi="Verdana"/>
-              </w:rPr>
-              <w:t>Systolic</w:t>
-            </w:r>
-            <w:proofErr w:type="spellEnd"/>
-            <w:r>
-              <w:rPr>
-                <w:rFonts w:ascii="Verdana" w:hAnsi="Verdana"/>
-              </w:rPr>
-              <w:t xml:space="preserve"> Blood </w:t>
-            </w:r>
-            <w:proofErr w:type="spellStart"/>
-            <w:r>
-              <w:rPr>
-                <w:rFonts w:ascii="Verdana" w:hAnsi="Verdana"/>
-              </w:rPr>
-              <w:t>Pressure</w:t>
-            </w:r>
-            <w:proofErr w:type="spellEnd"/>
+            <w:r>
+              <w:rPr>
+                <w:rFonts w:ascii="Verdana" w:hAnsi="Verdana"/>
+              </w:rPr>
+              <w:t>Systolic Blood Pressure</w:t>
+            </w:r>
           </w:p>
         </w:tc>
         <w:tc>
@@ -7137,16 +6706,8 @@
               <w:rPr>
                 <w:rFonts w:ascii="Verdana" w:hAnsi="Verdana"/>
               </w:rPr>
-              <w:t xml:space="preserve">&lt; 140 </w:t>
-            </w:r>
-            <w:proofErr w:type="spellStart"/>
-            <w:r>
-              <w:rPr>
-                <w:rFonts w:ascii="Verdana" w:hAnsi="Verdana"/>
-              </w:rPr>
-              <w:t>mmHg</w:t>
-            </w:r>
-            <w:proofErr w:type="spellEnd"/>
+              <w:t>&lt; 140 mmHg</w:t>
+            </w:r>
           </w:p>
         </w:tc>
         <w:tc>
@@ -7207,16 +6768,8 @@
               <w:rPr>
                 <w:rFonts w:ascii="Verdana" w:hAnsi="Verdana"/>
               </w:rPr>
-              <w:t xml:space="preserve">≥ 140 </w:t>
-            </w:r>
-            <w:proofErr w:type="spellStart"/>
-            <w:r>
-              <w:rPr>
-                <w:rFonts w:ascii="Verdana" w:hAnsi="Verdana"/>
-              </w:rPr>
-              <w:t>mmHg</w:t>
-            </w:r>
-            <w:proofErr w:type="spellEnd"/>
+              <w:t>≥ 140 mmHg</w:t>
+            </w:r>
           </w:p>
         </w:tc>
         <w:tc>
@@ -7262,30 +6815,8 @@
               <w:rPr>
                 <w:rFonts w:ascii="Verdana" w:hAnsi="Verdana"/>
               </w:rPr>
-              <w:t xml:space="preserve">Treatment </w:t>
-            </w:r>
-            <w:proofErr w:type="spellStart"/>
-            <w:r>
-              <w:rPr>
-                <w:rFonts w:ascii="Verdana" w:hAnsi="Verdana"/>
-              </w:rPr>
-              <w:t>for</w:t>
-            </w:r>
-            <w:proofErr w:type="spellEnd"/>
-            <w:r>
-              <w:rPr>
-                <w:rFonts w:ascii="Verdana" w:hAnsi="Verdana"/>
-              </w:rPr>
-              <w:t xml:space="preserve"> </w:t>
-            </w:r>
-            <w:proofErr w:type="spellStart"/>
-            <w:r>
-              <w:rPr>
-                <w:rFonts w:ascii="Verdana" w:hAnsi="Verdana"/>
-              </w:rPr>
-              <w:t>Hypertension</w:t>
-            </w:r>
-            <w:proofErr w:type="spellEnd"/>
+              <w:t>Treatment for Hypertension</w:t>
+            </w:r>
           </w:p>
         </w:tc>
         <w:tc>
@@ -7755,7 +7286,6 @@
                 <w:bCs/>
               </w:rPr>
             </w:pPr>
-            <w:proofErr w:type="spellStart"/>
             <w:r>
               <w:rPr>
                 <w:rFonts w:ascii="Verdana" w:hAnsi="Verdana"/>
@@ -7764,7 +7294,6 @@
               </w:rPr>
               <w:t>Variable</w:t>
             </w:r>
-            <w:proofErr w:type="spellEnd"/>
           </w:p>
         </w:tc>
         <w:tc>
@@ -7839,21 +7368,7 @@
               <w:rPr>
                 <w:rFonts w:ascii="Verdana" w:hAnsi="Verdana"/>
               </w:rPr>
-              <w:t>Age (</w:t>
-            </w:r>
-            <w:proofErr w:type="spellStart"/>
-            <w:r>
-              <w:rPr>
-                <w:rFonts w:ascii="Verdana" w:hAnsi="Verdana"/>
-              </w:rPr>
-              <w:t>years</w:t>
-            </w:r>
-            <w:proofErr w:type="spellEnd"/>
-            <w:r>
-              <w:rPr>
-                <w:rFonts w:ascii="Verdana" w:hAnsi="Verdana"/>
-              </w:rPr>
-              <w:t>)</w:t>
+              <w:t>Age (years)</w:t>
             </w:r>
           </w:p>
         </w:tc>
@@ -8103,14 +7618,12 @@
                 <w:rFonts w:ascii="Verdana" w:hAnsi="Verdana"/>
               </w:rPr>
             </w:pPr>
-            <w:proofErr w:type="spellStart"/>
             <w:r>
               <w:rPr>
                 <w:rFonts w:ascii="Verdana" w:hAnsi="Verdana"/>
               </w:rPr>
               <w:t>Sex</w:t>
             </w:r>
-            <w:proofErr w:type="spellEnd"/>
           </w:p>
         </w:tc>
         <w:tc>
@@ -8188,14 +7701,12 @@
                 <w:rFonts w:ascii="Verdana" w:hAnsi="Verdana"/>
               </w:rPr>
             </w:pPr>
-            <w:proofErr w:type="spellStart"/>
             <w:r>
               <w:rPr>
                 <w:rFonts w:ascii="Verdana" w:hAnsi="Verdana"/>
               </w:rPr>
               <w:t>Female</w:t>
             </w:r>
-            <w:proofErr w:type="spellEnd"/>
           </w:p>
         </w:tc>
         <w:tc>
@@ -8262,21 +7773,7 @@
               <w:rPr>
                 <w:rFonts w:ascii="Verdana" w:hAnsi="Verdana"/>
               </w:rPr>
-              <w:t xml:space="preserve">&lt; 5 </w:t>
-            </w:r>
-            <w:proofErr w:type="spellStart"/>
-            <w:r>
-              <w:rPr>
-                <w:rFonts w:ascii="Verdana" w:hAnsi="Verdana"/>
-              </w:rPr>
-              <w:t>mmol</w:t>
-            </w:r>
-            <w:proofErr w:type="spellEnd"/>
-            <w:r>
-              <w:rPr>
-                <w:rFonts w:ascii="Verdana" w:hAnsi="Verdana"/>
-              </w:rPr>
-              <w:t>/L</w:t>
+              <w:t>&lt; 5 mmol/L</w:t>
             </w:r>
           </w:p>
         </w:tc>
@@ -8338,21 +7835,7 @@
               <w:rPr>
                 <w:rFonts w:ascii="Verdana" w:hAnsi="Verdana"/>
               </w:rPr>
-              <w:t xml:space="preserve">≥ 5 </w:t>
-            </w:r>
-            <w:proofErr w:type="spellStart"/>
-            <w:r>
-              <w:rPr>
-                <w:rFonts w:ascii="Verdana" w:hAnsi="Verdana"/>
-              </w:rPr>
-              <w:t>mmol</w:t>
-            </w:r>
-            <w:proofErr w:type="spellEnd"/>
-            <w:r>
-              <w:rPr>
-                <w:rFonts w:ascii="Verdana" w:hAnsi="Verdana"/>
-              </w:rPr>
-              <w:t>/L</w:t>
+              <w:t>≥ 5 mmol/L</w:t>
             </w:r>
           </w:p>
         </w:tc>
@@ -8420,21 +7903,7 @@
               <w:rPr>
                 <w:rFonts w:ascii="Verdana" w:hAnsi="Verdana"/>
               </w:rPr>
-              <w:t xml:space="preserve">≥ 1.3 </w:t>
-            </w:r>
-            <w:proofErr w:type="spellStart"/>
-            <w:r>
-              <w:rPr>
-                <w:rFonts w:ascii="Verdana" w:hAnsi="Verdana"/>
-              </w:rPr>
-              <w:t>mmol</w:t>
-            </w:r>
-            <w:proofErr w:type="spellEnd"/>
-            <w:r>
-              <w:rPr>
-                <w:rFonts w:ascii="Verdana" w:hAnsi="Verdana"/>
-              </w:rPr>
-              <w:t>/L</w:t>
+              <w:t>≥ 1.3 mmol/L</w:t>
             </w:r>
           </w:p>
         </w:tc>
@@ -8496,21 +7965,7 @@
               <w:rPr>
                 <w:rFonts w:ascii="Verdana" w:hAnsi="Verdana"/>
               </w:rPr>
-              <w:t xml:space="preserve">&lt; 1.3 </w:t>
-            </w:r>
-            <w:proofErr w:type="spellStart"/>
-            <w:r>
-              <w:rPr>
-                <w:rFonts w:ascii="Verdana" w:hAnsi="Verdana"/>
-              </w:rPr>
-              <w:t>mmol</w:t>
-            </w:r>
-            <w:proofErr w:type="spellEnd"/>
-            <w:r>
-              <w:rPr>
-                <w:rFonts w:ascii="Verdana" w:hAnsi="Verdana"/>
-              </w:rPr>
-              <w:t>/L</w:t>
+              <w:t>&lt; 1.3 mmol/L</w:t>
             </w:r>
           </w:p>
         </w:tc>
@@ -8553,28 +8008,13 @@
                 <w:rFonts w:ascii="Verdana" w:hAnsi="Verdana"/>
               </w:rPr>
             </w:pPr>
-            <w:proofErr w:type="spellStart"/>
-            <w:r>
-              <w:rPr>
-                <w:rFonts w:ascii="Verdana" w:hAnsi="Verdana"/>
-              </w:rPr>
-              <w:t>Systolic</w:t>
-            </w:r>
-            <w:proofErr w:type="spellEnd"/>
-            <w:r>
-              <w:rPr>
-                <w:rFonts w:ascii="Verdana" w:hAnsi="Verdana"/>
-              </w:rPr>
-              <w:t xml:space="preserve"> Blood </w:t>
-            </w:r>
-            <w:proofErr w:type="spellStart"/>
-            <w:r>
-              <w:rPr>
-                <w:rFonts w:ascii="Verdana" w:hAnsi="Verdana"/>
-              </w:rPr>
-              <w:t>Pressure</w:t>
-            </w:r>
-            <w:proofErr w:type="spellEnd"/>
+            <w:r>
+              <w:rPr>
+                <w:rFonts w:ascii="Verdana" w:hAnsi="Verdana"/>
+              </w:rPr>
+              <w:lastRenderedPageBreak/>
+              <w:t>Systolic Blood Pressure</w:t>
+            </w:r>
           </w:p>
         </w:tc>
         <w:tc>
@@ -8594,16 +8034,8 @@
               <w:rPr>
                 <w:rFonts w:ascii="Verdana" w:hAnsi="Verdana"/>
               </w:rPr>
-              <w:t xml:space="preserve">&lt; 140 </w:t>
-            </w:r>
-            <w:proofErr w:type="spellStart"/>
-            <w:r>
-              <w:rPr>
-                <w:rFonts w:ascii="Verdana" w:hAnsi="Verdana"/>
-              </w:rPr>
-              <w:t>mmHg</w:t>
-            </w:r>
-            <w:proofErr w:type="spellEnd"/>
+              <w:t>&lt; 140 mmHg</w:t>
+            </w:r>
           </w:p>
         </w:tc>
         <w:tc>
@@ -8664,16 +8096,8 @@
               <w:rPr>
                 <w:rFonts w:ascii="Verdana" w:hAnsi="Verdana"/>
               </w:rPr>
-              <w:t xml:space="preserve">≥ 140 </w:t>
-            </w:r>
-            <w:proofErr w:type="spellStart"/>
-            <w:r>
-              <w:rPr>
-                <w:rFonts w:ascii="Verdana" w:hAnsi="Verdana"/>
-              </w:rPr>
-              <w:t>mmHg</w:t>
-            </w:r>
-            <w:proofErr w:type="spellEnd"/>
+              <w:t>≥ 140 mmHg</w:t>
+            </w:r>
           </w:p>
         </w:tc>
         <w:tc>
@@ -8719,30 +8143,8 @@
               <w:rPr>
                 <w:rFonts w:ascii="Verdana" w:hAnsi="Verdana"/>
               </w:rPr>
-              <w:t xml:space="preserve">Treatment </w:t>
-            </w:r>
-            <w:proofErr w:type="spellStart"/>
-            <w:r>
-              <w:rPr>
-                <w:rFonts w:ascii="Verdana" w:hAnsi="Verdana"/>
-              </w:rPr>
-              <w:t>for</w:t>
-            </w:r>
-            <w:proofErr w:type="spellEnd"/>
-            <w:r>
-              <w:rPr>
-                <w:rFonts w:ascii="Verdana" w:hAnsi="Verdana"/>
-              </w:rPr>
-              <w:t xml:space="preserve"> </w:t>
-            </w:r>
-            <w:proofErr w:type="spellStart"/>
-            <w:r>
-              <w:rPr>
-                <w:rFonts w:ascii="Verdana" w:hAnsi="Verdana"/>
-              </w:rPr>
-              <w:t>Hypertension</w:t>
-            </w:r>
-            <w:proofErr w:type="spellEnd"/>
+              <w:t>Treatment for Hypertension</w:t>
+            </w:r>
           </w:p>
         </w:tc>
         <w:tc>
@@ -9049,7 +8451,7 @@
     </w:p>
     <w:p>
       <w:pPr>
-        <w:pStyle w:val="Kop2"/>
+        <w:pStyle w:val="Heading2"/>
         <w:rPr>
           <w:lang w:val="en-US"/>
         </w:rPr>
@@ -9328,7 +8730,7 @@
     </w:p>
     <w:p>
       <w:pPr>
-        <w:pStyle w:val="Kop2"/>
+        <w:pStyle w:val="Heading2"/>
         <w:rPr>
           <w:lang w:val="en-US"/>
         </w:rPr>
@@ -9450,7 +8852,7 @@
     </w:p>
     <w:p>
       <w:pPr>
-        <w:pStyle w:val="Lijstalinea"/>
+        <w:pStyle w:val="ListParagraph"/>
         <w:numPr>
           <w:ilvl w:val="0"/>
           <w:numId w:val="11"/>
@@ -9470,7 +8872,7 @@
     </w:p>
     <w:p>
       <w:pPr>
-        <w:pStyle w:val="Lijstalinea"/>
+        <w:pStyle w:val="ListParagraph"/>
         <w:numPr>
           <w:ilvl w:val="0"/>
           <w:numId w:val="11"/>
@@ -9490,7 +8892,7 @@
     </w:p>
     <w:p>
       <w:pPr>
-        <w:pStyle w:val="Lijstalinea"/>
+        <w:pStyle w:val="ListParagraph"/>
         <w:numPr>
           <w:ilvl w:val="0"/>
           <w:numId w:val="11"/>
@@ -9510,7 +8912,7 @@
     </w:p>
     <w:p>
       <w:pPr>
-        <w:pStyle w:val="Lijstalinea"/>
+        <w:pStyle w:val="ListParagraph"/>
         <w:numPr>
           <w:ilvl w:val="0"/>
           <w:numId w:val="11"/>
@@ -10249,7 +9651,7 @@
 </file>
 
 <file path=word/numbering.xml><?xml version="1.0" encoding="utf-8"?>
-<w:numbering xmlns:wpc="http://schemas.microsoft.com/office/word/2010/wordprocessingCanvas" xmlns:cx="http://schemas.microsoft.com/office/drawing/2014/chartex" xmlns:cx1="http://schemas.microsoft.com/office/drawing/2015/9/8/chartex" xmlns:cx2="http://schemas.microsoft.com/office/drawing/2015/10/21/chartex" xmlns:cx3="http://schemas.microsoft.com/office/drawing/2016/5/9/chartex" xmlns:cx4="http://schemas.microsoft.com/office/drawing/2016/5/10/chartex" xmlns:cx5="http://schemas.microsoft.com/office/drawing/2016/5/11/chartex" xmlns:cx6="http://schemas.microsoft.com/office/drawing/2016/5/12/chartex" xmlns:cx7="http://schemas.microsoft.com/office/drawing/2016/5/13/chartex" xmlns:cx8="http://schemas.microsoft.com/office/drawing/2016/5/14/chartex" xmlns:mc="http://schemas.openxmlformats.org/markup-compatibility/2006" xmlns:aink="http://schemas.microsoft.com/office/drawing/2016/ink" xmlns:am3d="http://schemas.microsoft.com/office/drawing/2017/model3d" xmlns:o="urn:schemas-microsoft-com:office:office" xmlns:oel="http://schemas.microsoft.com/office/2019/extlst" xmlns:r="http://schemas.openxmlformats.org/officeDocument/2006/relationships" xmlns:m="http://schemas.openxmlformats.org/officeDocument/2006/math" xmlns:v="urn:schemas-microsoft-com:vml" xmlns:wp14="http://schemas.microsoft.com/office/word/2010/wordprocessingDrawing" xmlns:wp="http://schemas.openxmlformats.org/drawingml/2006/wordprocessingDrawing" xmlns:w10="urn:schemas-microsoft-com:office:word" xmlns:w="http://schemas.openxmlformats.org/wordprocessingml/2006/main" xmlns:w14="http://schemas.microsoft.com/office/word/2010/wordml" xmlns:w15="http://schemas.microsoft.com/office/word/2012/wordml" xmlns:w16cex="http://schemas.microsoft.com/office/word/2018/wordml/cex" xmlns:w16cid="http://schemas.microsoft.com/office/word/2016/wordml/cid" xmlns:w16="http://schemas.microsoft.com/office/word/2018/wordml" xmlns:w16sdtdh="http://schemas.microsoft.com/office/word/2020/wordml/sdtdatahash" xmlns:w16se="http://schemas.microsoft.com/office/word/2015/wordml/symex" xmlns:wpg="http://schemas.microsoft.com/office/word/2010/wordprocessingGroup" xmlns:wpi="http://schemas.microsoft.com/office/word/2010/wordprocessingInk" xmlns:wne="http://schemas.microsoft.com/office/word/2006/wordml" xmlns:wps="http://schemas.microsoft.com/office/word/2010/wordprocessingShape" mc:Ignorable="w14 w15 w16se w16cid w16 w16cex w16sdtdh wp14">
+<w:numbering xmlns:wpc="http://schemas.microsoft.com/office/word/2010/wordprocessingCanvas" xmlns:cx="http://schemas.microsoft.com/office/drawing/2014/chartex" xmlns:cx1="http://schemas.microsoft.com/office/drawing/2015/9/8/chartex" xmlns:cx2="http://schemas.microsoft.com/office/drawing/2015/10/21/chartex" xmlns:cx3="http://schemas.microsoft.com/office/drawing/2016/5/9/chartex" xmlns:cx4="http://schemas.microsoft.com/office/drawing/2016/5/10/chartex" xmlns:cx5="http://schemas.microsoft.com/office/drawing/2016/5/11/chartex" xmlns:cx6="http://schemas.microsoft.com/office/drawing/2016/5/12/chartex" xmlns:cx7="http://schemas.microsoft.com/office/drawing/2016/5/13/chartex" xmlns:cx8="http://schemas.microsoft.com/office/drawing/2016/5/14/chartex" xmlns:mc="http://schemas.openxmlformats.org/markup-compatibility/2006" xmlns:aink="http://schemas.microsoft.com/office/drawing/2016/ink" xmlns:am3d="http://schemas.microsoft.com/office/drawing/2017/model3d" xmlns:o="urn:schemas-microsoft-com:office:office" xmlns:oel="http://schemas.microsoft.com/office/2019/extlst" xmlns:r="http://schemas.openxmlformats.org/officeDocument/2006/relationships" xmlns:m="http://schemas.openxmlformats.org/officeDocument/2006/math" xmlns:v="urn:schemas-microsoft-com:vml" xmlns:wp14="http://schemas.microsoft.com/office/word/2010/wordprocessingDrawing" xmlns:wp="http://schemas.openxmlformats.org/drawingml/2006/wordprocessingDrawing" xmlns:w10="urn:schemas-microsoft-com:office:word" xmlns:w="http://schemas.openxmlformats.org/wordprocessingml/2006/main" xmlns:w14="http://schemas.microsoft.com/office/word/2010/wordml" xmlns:w15="http://schemas.microsoft.com/office/word/2012/wordml" xmlns:w16cex="http://schemas.microsoft.com/office/word/2018/wordml/cex" xmlns:w16cid="http://schemas.microsoft.com/office/word/2016/wordml/cid" xmlns:w16="http://schemas.microsoft.com/office/word/2018/wordml" xmlns:w16du="http://schemas.microsoft.com/office/word/2023/wordml/word16du" xmlns:w16sdtdh="http://schemas.microsoft.com/office/word/2020/wordml/sdtdatahash" xmlns:w16sdtfl="http://schemas.microsoft.com/office/word/2024/wordml/sdtformatlock" xmlns:w16se="http://schemas.microsoft.com/office/word/2015/wordml/symex" xmlns:wpg="http://schemas.microsoft.com/office/word/2010/wordprocessingGroup" xmlns:wpi="http://schemas.microsoft.com/office/word/2010/wordprocessingInk" xmlns:wne="http://schemas.microsoft.com/office/word/2006/wordml" xmlns:wps="http://schemas.microsoft.com/office/word/2010/wordprocessingShape" mc:Ignorable="w14 w15 w16se w16cid w16 w16cex w16sdtdh w16sdtfl w16du wp14">
   <w:abstractNum w:abstractNumId="0" w15:restartNumberingAfterBreak="0">
     <w:nsid w:val="277F7DA9"/>
     <w:multiLevelType w:val="hybridMultilevel"/>
@@ -10369,7 +9771,7 @@
     <w:lvl w:ilvl="0" w:tplc="5C7C7880">
       <w:start w:val="1"/>
       <w:numFmt w:val="decimal"/>
-      <w:pStyle w:val="Lijst"/>
+      <w:pStyle w:val="List"/>
       <w:lvlText w:val="%1."/>
       <w:lvlJc w:val="left"/>
       <w:pPr>
@@ -10836,7 +10238,7 @@
     <w:lvl w:ilvl="0">
       <w:start w:val="1"/>
       <w:numFmt w:val="bullet"/>
-      <w:pStyle w:val="Lijstopsomteken"/>
+      <w:pStyle w:val="ListBullet"/>
       <w:lvlText w:val=""/>
       <w:lvlJc w:val="left"/>
       <w:pPr>
@@ -10849,7 +10251,7 @@
     <w:lvl w:ilvl="1">
       <w:start w:val="1"/>
       <w:numFmt w:val="bullet"/>
-      <w:pStyle w:val="Lijstopsomteken2"/>
+      <w:pStyle w:val="ListBullet2"/>
       <w:lvlText w:val="o"/>
       <w:lvlJc w:val="left"/>
       <w:pPr>
@@ -10863,7 +10265,7 @@
       <w:start w:val="1"/>
       <w:numFmt w:val="bullet"/>
       <w:lvlRestart w:val="0"/>
-      <w:pStyle w:val="Lijstopsomteken3"/>
+      <w:pStyle w:val="ListBullet3"/>
       <w:lvlText w:val="-"/>
       <w:lvlJc w:val="left"/>
       <w:pPr>
@@ -11396,7 +10798,7 @@
     <w:lvl w:ilvl="0">
       <w:start w:val="1"/>
       <w:numFmt w:val="decimal"/>
-      <w:pStyle w:val="Lijstnummering"/>
+      <w:pStyle w:val="ListNumber"/>
       <w:lvlText w:val="%1."/>
       <w:lvlJc w:val="left"/>
       <w:pPr>
@@ -11409,7 +10811,7 @@
     <w:lvl w:ilvl="1">
       <w:start w:val="1"/>
       <w:numFmt w:val="lowerLetter"/>
-      <w:pStyle w:val="Lijstnummering2"/>
+      <w:pStyle w:val="ListNumber2"/>
       <w:lvlText w:val="%2."/>
       <w:lvlJc w:val="left"/>
       <w:pPr>
@@ -11423,7 +10825,7 @@
       <w:start w:val="1"/>
       <w:numFmt w:val="lowerRoman"/>
       <w:lvlRestart w:val="0"/>
-      <w:pStyle w:val="Lijstnummering3"/>
+      <w:pStyle w:val="ListNumber3"/>
       <w:lvlText w:val="%3."/>
       <w:lvlJc w:val="left"/>
       <w:pPr>
@@ -11938,7 +11340,7 @@
 </file>
 
 <file path=word/styles.xml><?xml version="1.0" encoding="utf-8"?>
-<w:styles xmlns:mc="http://schemas.openxmlformats.org/markup-compatibility/2006" xmlns:r="http://schemas.openxmlformats.org/officeDocument/2006/relationships" xmlns:w="http://schemas.openxmlformats.org/wordprocessingml/2006/main" xmlns:w14="http://schemas.microsoft.com/office/word/2010/wordml" xmlns:w15="http://schemas.microsoft.com/office/word/2012/wordml" xmlns:w16cex="http://schemas.microsoft.com/office/word/2018/wordml/cex" xmlns:w16cid="http://schemas.microsoft.com/office/word/2016/wordml/cid" xmlns:w16="http://schemas.microsoft.com/office/word/2018/wordml" xmlns:w16sdtdh="http://schemas.microsoft.com/office/word/2020/wordml/sdtdatahash" xmlns:w16se="http://schemas.microsoft.com/office/word/2015/wordml/symex" mc:Ignorable="w14 w15 w16se w16cid w16 w16cex w16sdtdh">
+<w:styles xmlns:mc="http://schemas.openxmlformats.org/markup-compatibility/2006" xmlns:r="http://schemas.openxmlformats.org/officeDocument/2006/relationships" xmlns:w="http://schemas.openxmlformats.org/wordprocessingml/2006/main" xmlns:w14="http://schemas.microsoft.com/office/word/2010/wordml" xmlns:w15="http://schemas.microsoft.com/office/word/2012/wordml" xmlns:w16cex="http://schemas.microsoft.com/office/word/2018/wordml/cex" xmlns:w16cid="http://schemas.microsoft.com/office/word/2016/wordml/cid" xmlns:w16="http://schemas.microsoft.com/office/word/2018/wordml" xmlns:w16du="http://schemas.microsoft.com/office/word/2023/wordml/word16du" xmlns:w16sdtdh="http://schemas.microsoft.com/office/word/2020/wordml/sdtdatahash" xmlns:w16sdtfl="http://schemas.microsoft.com/office/word/2024/wordml/sdtformatlock" xmlns:w16se="http://schemas.microsoft.com/office/word/2015/wordml/symex" mc:Ignorable="w14 w15 w16se w16cid w16 w16cex w16sdtdh w16sdtfl w16du">
   <w:docDefaults>
     <w:rPrDefault>
       <w:rPr>
@@ -12328,7 +11730,7 @@
     <w:lsdException w:name="Unresolved Mention" w:semiHidden="1" w:unhideWhenUsed="1"/>
     <w:lsdException w:name="Smart Link" w:semiHidden="1" w:unhideWhenUsed="1"/>
   </w:latentStyles>
-  <w:style w:type="paragraph" w:default="1" w:styleId="Standaard">
+  <w:style w:type="paragraph" w:default="1" w:styleId="Normal">
     <w:name w:val="Normal"/>
     <w:qFormat/>
     <w:rsid w:val="00B42813"/>
@@ -12339,11 +11741,11 @@
       <w:rFonts w:ascii="Trebuchet MS" w:hAnsi="Trebuchet MS"/>
     </w:rPr>
   </w:style>
-  <w:style w:type="paragraph" w:styleId="Kop1">
+  <w:style w:type="paragraph" w:styleId="Heading1">
     <w:name w:val="heading 1"/>
-    <w:basedOn w:val="Standaard"/>
-    <w:next w:val="Standaard"/>
-    <w:link w:val="Kop1Char"/>
+    <w:basedOn w:val="Normal"/>
+    <w:next w:val="Normal"/>
+    <w:link w:val="Heading1Char"/>
     <w:autoRedefine/>
     <w:uiPriority w:val="1"/>
     <w:qFormat/>
@@ -12362,11 +11764,11 @@
       <w:szCs w:val="32"/>
     </w:rPr>
   </w:style>
-  <w:style w:type="paragraph" w:styleId="Kop2">
+  <w:style w:type="paragraph" w:styleId="Heading2">
     <w:name w:val="heading 2"/>
-    <w:basedOn w:val="Standaard"/>
-    <w:next w:val="Standaard"/>
-    <w:link w:val="Kop2Char"/>
+    <w:basedOn w:val="Normal"/>
+    <w:next w:val="Normal"/>
+    <w:link w:val="Heading2Char"/>
     <w:autoRedefine/>
     <w:uiPriority w:val="1"/>
     <w:qFormat/>
@@ -12385,11 +11787,11 @@
       <w:szCs w:val="28"/>
     </w:rPr>
   </w:style>
-  <w:style w:type="paragraph" w:styleId="Kop3">
+  <w:style w:type="paragraph" w:styleId="Heading3">
     <w:name w:val="heading 3"/>
-    <w:basedOn w:val="Standaard"/>
-    <w:next w:val="Standaard"/>
-    <w:link w:val="Kop3Char"/>
+    <w:basedOn w:val="Normal"/>
+    <w:next w:val="Normal"/>
+    <w:link w:val="Heading3Char"/>
     <w:uiPriority w:val="1"/>
     <w:unhideWhenUsed/>
     <w:qFormat/>
@@ -12409,11 +11811,11 @@
       <w:lang w:val="en-US"/>
     </w:rPr>
   </w:style>
-  <w:style w:type="paragraph" w:styleId="Kop4">
+  <w:style w:type="paragraph" w:styleId="Heading4">
     <w:name w:val="heading 4"/>
-    <w:basedOn w:val="Standaard"/>
-    <w:next w:val="Standaard"/>
-    <w:link w:val="Kop4Char"/>
+    <w:basedOn w:val="Normal"/>
+    <w:next w:val="Normal"/>
+    <w:link w:val="Heading4Char"/>
     <w:autoRedefine/>
     <w:uiPriority w:val="1"/>
     <w:unhideWhenUsed/>
@@ -12430,11 +11832,11 @@
       <w:szCs w:val="28"/>
     </w:rPr>
   </w:style>
-  <w:style w:type="paragraph" w:styleId="Kop5">
+  <w:style w:type="paragraph" w:styleId="Heading5">
     <w:name w:val="heading 5"/>
-    <w:basedOn w:val="Standaard"/>
-    <w:next w:val="Standaard"/>
-    <w:link w:val="Kop5Char"/>
+    <w:basedOn w:val="Normal"/>
+    <w:next w:val="Normal"/>
+    <w:link w:val="Heading5Char"/>
     <w:uiPriority w:val="1"/>
     <w:semiHidden/>
     <w:unhideWhenUsed/>
@@ -12450,11 +11852,11 @@
       <w:color w:val="365F91" w:themeColor="accent1" w:themeShade="BF"/>
     </w:rPr>
   </w:style>
-  <w:style w:type="paragraph" w:styleId="Kop6">
+  <w:style w:type="paragraph" w:styleId="Heading6">
     <w:name w:val="heading 6"/>
-    <w:basedOn w:val="Standaard"/>
-    <w:next w:val="Standaard"/>
-    <w:link w:val="Kop6Char"/>
+    <w:basedOn w:val="Normal"/>
+    <w:next w:val="Normal"/>
+    <w:link w:val="Heading6Char"/>
     <w:uiPriority w:val="1"/>
     <w:semiHidden/>
     <w:unhideWhenUsed/>
@@ -12473,11 +11875,11 @@
       <w:color w:val="595959" w:themeColor="text1" w:themeTint="A6"/>
     </w:rPr>
   </w:style>
-  <w:style w:type="paragraph" w:styleId="Kop7">
+  <w:style w:type="paragraph" w:styleId="Heading7">
     <w:name w:val="heading 7"/>
-    <w:basedOn w:val="Standaard"/>
-    <w:next w:val="Standaard"/>
-    <w:link w:val="Kop7Char"/>
+    <w:basedOn w:val="Normal"/>
+    <w:next w:val="Normal"/>
+    <w:link w:val="Heading7Char"/>
     <w:uiPriority w:val="1"/>
     <w:semiHidden/>
     <w:unhideWhenUsed/>
@@ -12494,11 +11896,11 @@
       <w:color w:val="595959" w:themeColor="text1" w:themeTint="A6"/>
     </w:rPr>
   </w:style>
-  <w:style w:type="paragraph" w:styleId="Kop8">
+  <w:style w:type="paragraph" w:styleId="Heading8">
     <w:name w:val="heading 8"/>
-    <w:basedOn w:val="Standaard"/>
-    <w:next w:val="Standaard"/>
-    <w:link w:val="Kop8Char"/>
+    <w:basedOn w:val="Normal"/>
+    <w:next w:val="Normal"/>
+    <w:link w:val="Heading8Char"/>
     <w:uiPriority w:val="1"/>
     <w:semiHidden/>
     <w:unhideWhenUsed/>
@@ -12516,11 +11918,11 @@
       <w:color w:val="272727" w:themeColor="text1" w:themeTint="D8"/>
     </w:rPr>
   </w:style>
-  <w:style w:type="paragraph" w:styleId="Kop9">
+  <w:style w:type="paragraph" w:styleId="Heading9">
     <w:name w:val="heading 9"/>
-    <w:basedOn w:val="Standaard"/>
-    <w:next w:val="Standaard"/>
-    <w:link w:val="Kop9Char"/>
+    <w:basedOn w:val="Normal"/>
+    <w:next w:val="Normal"/>
+    <w:link w:val="Heading9Char"/>
     <w:uiPriority w:val="1"/>
     <w:semiHidden/>
     <w:unhideWhenUsed/>
@@ -12536,12 +11938,13 @@
       <w:color w:val="272727" w:themeColor="text1" w:themeTint="D8"/>
     </w:rPr>
   </w:style>
-  <w:style w:type="character" w:default="1" w:styleId="Standaardalinea-lettertype">
+  <w:style w:type="character" w:default="1" w:styleId="DefaultParagraphFont">
     <w:name w:val="Default Paragraph Font"/>
     <w:uiPriority w:val="1"/>
+    <w:semiHidden/>
     <w:unhideWhenUsed/>
   </w:style>
-  <w:style w:type="table" w:default="1" w:styleId="Standaardtabel">
+  <w:style w:type="table" w:default="1" w:styleId="TableNormal">
     <w:name w:val="Normal Table"/>
     <w:uiPriority w:val="99"/>
     <w:semiHidden/>
@@ -12556,15 +11959,15 @@
       </w:tblCellMar>
     </w:tblPr>
   </w:style>
-  <w:style w:type="numbering" w:default="1" w:styleId="Geenlijst">
+  <w:style w:type="numbering" w:default="1" w:styleId="NoList">
     <w:name w:val="No List"/>
     <w:uiPriority w:val="99"/>
     <w:semiHidden/>
     <w:unhideWhenUsed/>
   </w:style>
-  <w:style w:type="character" w:customStyle="1" w:styleId="Kop2Char">
-    <w:name w:val="Kop 2 Char"/>
-    <w:link w:val="Kop2"/>
+  <w:style w:type="character" w:customStyle="1" w:styleId="Heading2Char">
+    <w:name w:val="Heading 2 Char"/>
+    <w:link w:val="Heading2"/>
     <w:uiPriority w:val="1"/>
     <w:rsid w:val="001F670D"/>
     <w:rPr>
@@ -12576,9 +11979,9 @@
       <w:szCs w:val="28"/>
     </w:rPr>
   </w:style>
-  <w:style w:type="character" w:customStyle="1" w:styleId="Kop3Char">
-    <w:name w:val="Kop 3 Char"/>
-    <w:link w:val="Kop3"/>
+  <w:style w:type="character" w:customStyle="1" w:styleId="Heading3Char">
+    <w:name w:val="Heading 3 Char"/>
+    <w:link w:val="Heading3"/>
     <w:uiPriority w:val="1"/>
     <w:rsid w:val="001F670D"/>
     <w:rPr>
@@ -12590,9 +11993,9 @@
       <w:lang w:val="en-US"/>
     </w:rPr>
   </w:style>
-  <w:style w:type="character" w:customStyle="1" w:styleId="Kop1Char">
-    <w:name w:val="Kop 1 Char"/>
-    <w:link w:val="Kop1"/>
+  <w:style w:type="character" w:customStyle="1" w:styleId="Heading1Char">
+    <w:name w:val="Heading 1 Char"/>
+    <w:link w:val="Heading1"/>
     <w:uiPriority w:val="1"/>
     <w:rsid w:val="00DF6498"/>
     <w:rPr>
@@ -12604,11 +12007,11 @@
       <w:szCs w:val="32"/>
     </w:rPr>
   </w:style>
-  <w:style w:type="paragraph" w:styleId="Titel">
+  <w:style w:type="paragraph" w:styleId="Title">
     <w:name w:val="Title"/>
-    <w:basedOn w:val="Standaard"/>
-    <w:next w:val="Standaard"/>
-    <w:link w:val="TitelChar"/>
+    <w:basedOn w:val="Normal"/>
+    <w:next w:val="Normal"/>
+    <w:link w:val="TitleChar"/>
     <w:autoRedefine/>
     <w:qFormat/>
     <w:rsid w:val="00DF6498"/>
@@ -12626,9 +12029,9 @@
       <w:szCs w:val="32"/>
     </w:rPr>
   </w:style>
-  <w:style w:type="character" w:customStyle="1" w:styleId="TitelChar">
-    <w:name w:val="Titel Char"/>
-    <w:link w:val="Titel"/>
+  <w:style w:type="character" w:customStyle="1" w:styleId="TitleChar">
+    <w:name w:val="Title Char"/>
+    <w:link w:val="Title"/>
     <w:rsid w:val="00DF6498"/>
     <w:rPr>
       <w:rFonts w:ascii="Trebuchet MS" w:eastAsiaTheme="majorEastAsia" w:hAnsi="Trebuchet MS" w:cstheme="majorBidi"/>
@@ -12639,11 +12042,11 @@
       <w:szCs w:val="32"/>
     </w:rPr>
   </w:style>
-  <w:style w:type="paragraph" w:styleId="Ondertitel">
+  <w:style w:type="paragraph" w:styleId="Subtitle">
     <w:name w:val="Subtitle"/>
-    <w:basedOn w:val="Standaard"/>
-    <w:next w:val="Standaard"/>
-    <w:link w:val="OndertitelChar"/>
+    <w:basedOn w:val="Normal"/>
+    <w:next w:val="Normal"/>
+    <w:link w:val="SubtitleChar"/>
     <w:autoRedefine/>
     <w:uiPriority w:val="11"/>
     <w:qFormat/>
@@ -12659,9 +12062,9 @@
       <w:szCs w:val="24"/>
     </w:rPr>
   </w:style>
-  <w:style w:type="character" w:customStyle="1" w:styleId="OndertitelChar">
-    <w:name w:val="Ondertitel Char"/>
-    <w:link w:val="Ondertitel"/>
+  <w:style w:type="character" w:customStyle="1" w:styleId="SubtitleChar">
+    <w:name w:val="Subtitle Char"/>
+    <w:link w:val="Subtitle"/>
     <w:uiPriority w:val="11"/>
     <w:rsid w:val="00DF6498"/>
     <w:rPr>
@@ -12670,18 +12073,18 @@
       <w:szCs w:val="24"/>
     </w:rPr>
   </w:style>
-  <w:style w:type="paragraph" w:styleId="Lijstalinea">
+  <w:style w:type="paragraph" w:styleId="ListParagraph">
     <w:name w:val="List Paragraph"/>
-    <w:basedOn w:val="Standaard"/>
+    <w:basedOn w:val="Normal"/>
     <w:uiPriority w:val="34"/>
     <w:rsid w:val="005B2AF3"/>
     <w:pPr>
       <w:ind w:left="708"/>
     </w:pPr>
   </w:style>
-  <w:style w:type="character" w:customStyle="1" w:styleId="Kop4Char">
-    <w:name w:val="Kop 4 Char"/>
-    <w:link w:val="Kop4"/>
+  <w:style w:type="character" w:customStyle="1" w:styleId="Heading4Char">
+    <w:name w:val="Heading 4 Char"/>
+    <w:link w:val="Heading4"/>
     <w:uiPriority w:val="1"/>
     <w:rsid w:val="005B2AF3"/>
     <w:rPr>
@@ -12692,9 +12095,9 @@
       <w:szCs w:val="28"/>
     </w:rPr>
   </w:style>
-  <w:style w:type="paragraph" w:styleId="Lijstnummering">
+  <w:style w:type="paragraph" w:styleId="ListNumber">
     <w:name w:val="List Number"/>
-    <w:basedOn w:val="Standaard"/>
+    <w:basedOn w:val="Normal"/>
     <w:autoRedefine/>
     <w:uiPriority w:val="4"/>
     <w:qFormat/>
@@ -12710,9 +12113,9 @@
       <w:lang w:eastAsia="nl-NL"/>
     </w:rPr>
   </w:style>
-  <w:style w:type="paragraph" w:styleId="Lijstopsomteken">
+  <w:style w:type="paragraph" w:styleId="ListBullet">
     <w:name w:val="List Bullet"/>
-    <w:basedOn w:val="Standaard"/>
+    <w:basedOn w:val="Normal"/>
     <w:autoRedefine/>
     <w:uiPriority w:val="3"/>
     <w:qFormat/>
@@ -12724,9 +12127,9 @@
       <w:spacing w:before="20" w:after="20"/>
     </w:pPr>
   </w:style>
-  <w:style w:type="paragraph" w:styleId="Lijstopsomteken2">
+  <w:style w:type="paragraph" w:styleId="ListBullet2">
     <w:name w:val="List Bullet 2"/>
-    <w:basedOn w:val="Standaard"/>
+    <w:basedOn w:val="Normal"/>
     <w:autoRedefine/>
     <w:uiPriority w:val="3"/>
     <w:unhideWhenUsed/>
@@ -12739,9 +12142,9 @@
       <w:spacing w:before="20" w:after="20"/>
     </w:pPr>
   </w:style>
-  <w:style w:type="paragraph" w:styleId="Lijstopsomteken3">
+  <w:style w:type="paragraph" w:styleId="ListBullet3">
     <w:name w:val="List Bullet 3"/>
-    <w:basedOn w:val="Standaard"/>
+    <w:basedOn w:val="Normal"/>
     <w:autoRedefine/>
     <w:uiPriority w:val="3"/>
     <w:unhideWhenUsed/>
@@ -12754,9 +12157,9 @@
       <w:spacing w:before="20" w:after="20"/>
     </w:pPr>
   </w:style>
-  <w:style w:type="paragraph" w:styleId="Lijst">
+  <w:style w:type="paragraph" w:styleId="List">
     <w:name w:val="List"/>
-    <w:basedOn w:val="Standaard"/>
+    <w:basedOn w:val="Normal"/>
     <w:autoRedefine/>
     <w:uiPriority w:val="99"/>
     <w:semiHidden/>
@@ -12770,9 +12173,9 @@
       <w:spacing w:before="20" w:after="20"/>
     </w:pPr>
   </w:style>
-  <w:style w:type="paragraph" w:styleId="Lijstnummering3">
+  <w:style w:type="paragraph" w:styleId="ListNumber3">
     <w:name w:val="List Number 3"/>
-    <w:basedOn w:val="Standaard"/>
+    <w:basedOn w:val="Normal"/>
     <w:uiPriority w:val="4"/>
     <w:unhideWhenUsed/>
     <w:rsid w:val="005B2AF3"/>
@@ -12784,9 +12187,9 @@
       <w:contextualSpacing/>
     </w:pPr>
   </w:style>
-  <w:style w:type="paragraph" w:styleId="Lijstnummering2">
+  <w:style w:type="paragraph" w:styleId="ListNumber2">
     <w:name w:val="List Number 2"/>
-    <w:basedOn w:val="Standaard"/>
+    <w:basedOn w:val="Normal"/>
     <w:uiPriority w:val="4"/>
     <w:unhideWhenUsed/>
     <w:rsid w:val="005B2AF3"/>
@@ -12800,8 +12203,8 @@
   </w:style>
   <w:style w:type="paragraph" w:customStyle="1" w:styleId="Kop2-genummerd">
     <w:name w:val="Kop 2 - genummerd"/>
-    <w:basedOn w:val="Kop2"/>
-    <w:next w:val="Standaard"/>
+    <w:basedOn w:val="Heading2"/>
+    <w:next w:val="Normal"/>
     <w:autoRedefine/>
     <w:uiPriority w:val="2"/>
     <w:unhideWhenUsed/>
@@ -12816,8 +12219,8 @@
   </w:style>
   <w:style w:type="paragraph" w:customStyle="1" w:styleId="Kop1-genummerd">
     <w:name w:val="Kop 1 - genummerd"/>
-    <w:basedOn w:val="Kop1"/>
-    <w:next w:val="Standaard"/>
+    <w:basedOn w:val="Heading1"/>
+    <w:next w:val="Normal"/>
     <w:autoRedefine/>
     <w:uiPriority w:val="2"/>
     <w:qFormat/>
@@ -12833,8 +12236,8 @@
   </w:style>
   <w:style w:type="paragraph" w:customStyle="1" w:styleId="Kop3-genummerd">
     <w:name w:val="Kop 3 - genummerd"/>
-    <w:basedOn w:val="Kop3"/>
-    <w:next w:val="Standaard"/>
+    <w:basedOn w:val="Heading3"/>
+    <w:next w:val="Normal"/>
     <w:uiPriority w:val="2"/>
     <w:unhideWhenUsed/>
     <w:qFormat/>
@@ -12848,8 +12251,8 @@
   </w:style>
   <w:style w:type="paragraph" w:customStyle="1" w:styleId="Bijlage">
     <w:name w:val="Bijlage"/>
-    <w:basedOn w:val="Kop1"/>
-    <w:next w:val="Standaard"/>
+    <w:basedOn w:val="Heading1"/>
+    <w:next w:val="Normal"/>
     <w:autoRedefine/>
     <w:uiPriority w:val="3"/>
     <w:qFormat/>
@@ -12865,11 +12268,11 @@
       <w:rFonts w:eastAsia="Times New Roman" w:cs="Times New Roman"/>
     </w:rPr>
   </w:style>
-  <w:style w:type="paragraph" w:styleId="Citaat">
+  <w:style w:type="paragraph" w:styleId="Quote">
     <w:name w:val="Quote"/>
-    <w:basedOn w:val="Standaard"/>
-    <w:next w:val="Standaard"/>
-    <w:link w:val="CitaatChar"/>
+    <w:basedOn w:val="Normal"/>
+    <w:next w:val="Normal"/>
+    <w:link w:val="QuoteChar"/>
     <w:uiPriority w:val="29"/>
     <w:qFormat/>
     <w:rsid w:val="00FF732F"/>
@@ -12884,10 +12287,10 @@
       <w:color w:val="404040" w:themeColor="text1" w:themeTint="BF"/>
     </w:rPr>
   </w:style>
-  <w:style w:type="character" w:customStyle="1" w:styleId="CitaatChar">
-    <w:name w:val="Citaat Char"/>
-    <w:basedOn w:val="Standaardalinea-lettertype"/>
-    <w:link w:val="Citaat"/>
+  <w:style w:type="character" w:customStyle="1" w:styleId="QuoteChar">
+    <w:name w:val="Quote Char"/>
+    <w:basedOn w:val="DefaultParagraphFont"/>
+    <w:link w:val="Quote"/>
     <w:uiPriority w:val="29"/>
     <w:rsid w:val="00FF732F"/>
     <w:rPr>
@@ -12897,10 +12300,10 @@
       <w:color w:val="404040" w:themeColor="text1" w:themeTint="BF"/>
     </w:rPr>
   </w:style>
-  <w:style w:type="character" w:customStyle="1" w:styleId="Kop5Char">
-    <w:name w:val="Kop 5 Char"/>
-    <w:basedOn w:val="Standaardalinea-lettertype"/>
-    <w:link w:val="Kop5"/>
+  <w:style w:type="character" w:customStyle="1" w:styleId="Heading5Char">
+    <w:name w:val="Heading 5 Char"/>
+    <w:basedOn w:val="DefaultParagraphFont"/>
+    <w:link w:val="Heading5"/>
     <w:uiPriority w:val="1"/>
     <w:semiHidden/>
     <w:rsid w:val="00CB6A78"/>
@@ -12909,10 +12312,10 @@
       <w:color w:val="365F91" w:themeColor="accent1" w:themeShade="BF"/>
     </w:rPr>
   </w:style>
-  <w:style w:type="character" w:customStyle="1" w:styleId="Kop6Char">
-    <w:name w:val="Kop 6 Char"/>
-    <w:basedOn w:val="Standaardalinea-lettertype"/>
-    <w:link w:val="Kop6"/>
+  <w:style w:type="character" w:customStyle="1" w:styleId="Heading6Char">
+    <w:name w:val="Heading 6 Char"/>
+    <w:basedOn w:val="DefaultParagraphFont"/>
+    <w:link w:val="Heading6"/>
     <w:uiPriority w:val="1"/>
     <w:semiHidden/>
     <w:rsid w:val="00CB6A78"/>
@@ -12923,10 +12326,10 @@
       <w:color w:val="595959" w:themeColor="text1" w:themeTint="A6"/>
     </w:rPr>
   </w:style>
-  <w:style w:type="character" w:customStyle="1" w:styleId="Kop7Char">
-    <w:name w:val="Kop 7 Char"/>
-    <w:basedOn w:val="Standaardalinea-lettertype"/>
-    <w:link w:val="Kop7"/>
+  <w:style w:type="character" w:customStyle="1" w:styleId="Heading7Char">
+    <w:name w:val="Heading 7 Char"/>
+    <w:basedOn w:val="DefaultParagraphFont"/>
+    <w:link w:val="Heading7"/>
     <w:uiPriority w:val="1"/>
     <w:semiHidden/>
     <w:rsid w:val="00CB6A78"/>
@@ -12935,10 +12338,10 @@
       <w:color w:val="595959" w:themeColor="text1" w:themeTint="A6"/>
     </w:rPr>
   </w:style>
-  <w:style w:type="character" w:customStyle="1" w:styleId="Kop8Char">
-    <w:name w:val="Kop 8 Char"/>
-    <w:basedOn w:val="Standaardalinea-lettertype"/>
-    <w:link w:val="Kop8"/>
+  <w:style w:type="character" w:customStyle="1" w:styleId="Heading8Char">
+    <w:name w:val="Heading 8 Char"/>
+    <w:basedOn w:val="DefaultParagraphFont"/>
+    <w:link w:val="Heading8"/>
     <w:uiPriority w:val="1"/>
     <w:semiHidden/>
     <w:rsid w:val="00CB6A78"/>
@@ -12949,10 +12352,10 @@
       <w:color w:val="272727" w:themeColor="text1" w:themeTint="D8"/>
     </w:rPr>
   </w:style>
-  <w:style w:type="character" w:customStyle="1" w:styleId="Kop9Char">
-    <w:name w:val="Kop 9 Char"/>
-    <w:basedOn w:val="Standaardalinea-lettertype"/>
-    <w:link w:val="Kop9"/>
+  <w:style w:type="character" w:customStyle="1" w:styleId="Heading9Char">
+    <w:name w:val="Heading 9 Char"/>
+    <w:basedOn w:val="DefaultParagraphFont"/>
+    <w:link w:val="Heading9"/>
     <w:uiPriority w:val="1"/>
     <w:semiHidden/>
     <w:rsid w:val="00CB6A78"/>
@@ -12961,9 +12364,9 @@
       <w:color w:val="272727" w:themeColor="text1" w:themeTint="D8"/>
     </w:rPr>
   </w:style>
-  <w:style w:type="character" w:styleId="Intensievebenadrukking">
+  <w:style w:type="character" w:styleId="IntenseEmphasis">
     <w:name w:val="Intense Emphasis"/>
-    <w:basedOn w:val="Standaardalinea-lettertype"/>
+    <w:basedOn w:val="DefaultParagraphFont"/>
     <w:uiPriority w:val="21"/>
     <w:rsid w:val="00CB6A78"/>
     <w:rPr>
@@ -12972,11 +12375,11 @@
       <w:color w:val="365F91" w:themeColor="accent1" w:themeShade="BF"/>
     </w:rPr>
   </w:style>
-  <w:style w:type="paragraph" w:styleId="Duidelijkcitaat">
+  <w:style w:type="paragraph" w:styleId="IntenseQuote">
     <w:name w:val="Intense Quote"/>
-    <w:basedOn w:val="Standaard"/>
-    <w:next w:val="Standaard"/>
-    <w:link w:val="DuidelijkcitaatChar"/>
+    <w:basedOn w:val="Normal"/>
+    <w:next w:val="Normal"/>
+    <w:link w:val="IntenseQuoteChar"/>
     <w:uiPriority w:val="30"/>
     <w:rsid w:val="00CB6A78"/>
     <w:pPr>
@@ -12994,10 +12397,10 @@
       <w:color w:val="365F91" w:themeColor="accent1" w:themeShade="BF"/>
     </w:rPr>
   </w:style>
-  <w:style w:type="character" w:customStyle="1" w:styleId="DuidelijkcitaatChar">
-    <w:name w:val="Duidelijk citaat Char"/>
-    <w:basedOn w:val="Standaardalinea-lettertype"/>
-    <w:link w:val="Duidelijkcitaat"/>
+  <w:style w:type="character" w:customStyle="1" w:styleId="IntenseQuoteChar">
+    <w:name w:val="Intense Quote Char"/>
+    <w:basedOn w:val="DefaultParagraphFont"/>
+    <w:link w:val="IntenseQuote"/>
     <w:uiPriority w:val="30"/>
     <w:rsid w:val="00CB6A78"/>
     <w:rPr>
@@ -13007,9 +12410,9 @@
       <w:color w:val="365F91" w:themeColor="accent1" w:themeShade="BF"/>
     </w:rPr>
   </w:style>
-  <w:style w:type="character" w:styleId="Intensieveverwijzing">
+  <w:style w:type="character" w:styleId="IntenseReference">
     <w:name w:val="Intense Reference"/>
-    <w:basedOn w:val="Standaardalinea-lettertype"/>
+    <w:basedOn w:val="DefaultParagraphFont"/>
     <w:uiPriority w:val="32"/>
     <w:rsid w:val="00CB6A78"/>
     <w:rPr>
@@ -13020,9 +12423,9 @@
       <w:spacing w:val="5"/>
     </w:rPr>
   </w:style>
-  <w:style w:type="table" w:styleId="Onopgemaaktetabel1">
+  <w:style w:type="table" w:styleId="PlainTable1">
     <w:name w:val="Plain Table 1"/>
-    <w:basedOn w:val="Standaardtabel"/>
+    <w:basedOn w:val="TableNormal"/>
     <w:uiPriority w:val="41"/>
     <w:rsid w:val="00CB6A78"/>
     <w:tblPr>
@@ -13082,7 +12485,7 @@
   </w:style>
   <w:style w:type="character" w:styleId="Hyperlink">
     <w:name w:val="Hyperlink"/>
-    <w:basedOn w:val="Standaardalinea-lettertype"/>
+    <w:basedOn w:val="DefaultParagraphFont"/>
     <w:uiPriority w:val="99"/>
     <w:unhideWhenUsed/>
     <w:rsid w:val="000F2CBC"/>
@@ -13091,9 +12494,9 @@
       <w:u w:val="single"/>
     </w:rPr>
   </w:style>
-  <w:style w:type="character" w:styleId="Onopgelostemelding">
+  <w:style w:type="character" w:styleId="UnresolvedMention">
     <w:name w:val="Unresolved Mention"/>
-    <w:basedOn w:val="Standaardalinea-lettertype"/>
+    <w:basedOn w:val="DefaultParagraphFont"/>
     <w:uiPriority w:val="99"/>
     <w:semiHidden/>
     <w:unhideWhenUsed/>
@@ -13392,6 +12795,15 @@
 </file>
 
 <file path=customXml/item1.xml><?xml version="1.0" encoding="utf-8"?>
+<?mso-contentType ?>
+<FormTemplates xmlns="http://schemas.microsoft.com/sharepoint/v3/contenttype/forms">
+  <Display>DocumentLibraryForm</Display>
+  <Edit>DocumentLibraryForm</Edit>
+  <New>DocumentLibraryForm</New>
+</FormTemplates>
+</file>
+
+<file path=customXml/item2.xml><?xml version="1.0" encoding="utf-8"?>
 <ct:contentTypeSchema xmlns:ct="http://schemas.microsoft.com/office/2006/metadata/contentType" xmlns:ma="http://schemas.microsoft.com/office/2006/metadata/properties/metaAttributes" ct:_="" ma:_="" ma:contentTypeName="Document" ma:contentTypeID="0x010100E5D81473C3445442BDF3E26564559A3B" ma:contentTypeVersion="2" ma:contentTypeDescription="Een nieuw document maken." ma:contentTypeScope="" ma:versionID="1ed84e6ff209cc0ba7e5214966a74913">
   <xsd:schema xmlns:xsd="http://www.w3.org/2001/XMLSchema" xmlns:xs="http://www.w3.org/2001/XMLSchema" xmlns:p="http://schemas.microsoft.com/office/2006/metadata/properties" xmlns:ns2="cfdd5b53-9357-4da0-b98a-83bb99318b32" targetNamespace="http://schemas.microsoft.com/office/2006/metadata/properties" ma:root="true" ma:fieldsID="cdeb3c6ebd7cc2d2934b580c44adbdee" ns2:_="">
     <xsd:import namespace="cfdd5b53-9357-4da0-b98a-83bb99318b32"/>
@@ -13523,22 +12935,21 @@
 </ct:contentTypeSchema>
 </file>
 
-<file path=customXml/item2.xml><?xml version="1.0" encoding="utf-8"?>
+<file path=customXml/item3.xml><?xml version="1.0" encoding="utf-8"?>
 <p:properties xmlns:p="http://schemas.microsoft.com/office/2006/metadata/properties" xmlns:xsi="http://www.w3.org/2001/XMLSchema-instance" xmlns:pc="http://schemas.microsoft.com/office/infopath/2007/PartnerControls">
   <documentManagement/>
 </p:properties>
 </file>
 
-<file path=customXml/item3.xml><?xml version="1.0" encoding="utf-8"?>
-<?mso-contentType ?>
-<FormTemplates xmlns="http://schemas.microsoft.com/sharepoint/v3/contenttype/forms">
-  <Display>DocumentLibraryForm</Display>
-  <Edit>DocumentLibraryForm</Edit>
-  <New>DocumentLibraryForm</New>
-</FormTemplates>
+<file path=customXml/itemProps1.xml><?xml version="1.0" encoding="utf-8"?>
+<ds:datastoreItem xmlns:ds="http://schemas.openxmlformats.org/officeDocument/2006/customXml" ds:itemID="{8D233EB2-64DC-4406-8894-6E9FA12C8971}">
+  <ds:schemaRefs>
+    <ds:schemaRef ds:uri="http://schemas.microsoft.com/sharepoint/v3/contenttype/forms"/>
+  </ds:schemaRefs>
+</ds:datastoreItem>
 </file>
 
-<file path=customXml/itemProps1.xml><?xml version="1.0" encoding="utf-8"?>
+<file path=customXml/itemProps2.xml><?xml version="1.0" encoding="utf-8"?>
 <ds:datastoreItem xmlns:ds="http://schemas.openxmlformats.org/officeDocument/2006/customXml" ds:itemID="{5B9D113B-D6E8-413A-A3E9-AD46BCB3EBB2}">
   <ds:schemaRefs>
     <ds:schemaRef ds:uri="http://schemas.microsoft.com/office/2006/metadata/contentType"/>
@@ -13556,19 +12967,11 @@
 </ds:datastoreItem>
 </file>
 
-<file path=customXml/itemProps2.xml><?xml version="1.0" encoding="utf-8"?>
+<file path=customXml/itemProps3.xml><?xml version="1.0" encoding="utf-8"?>
 <ds:datastoreItem xmlns:ds="http://schemas.openxmlformats.org/officeDocument/2006/customXml" ds:itemID="{581EA6E3-639A-4968-B0FF-9D4D41939492}">
   <ds:schemaRefs>
     <ds:schemaRef ds:uri="http://schemas.microsoft.com/office/2006/metadata/properties"/>
     <ds:schemaRef ds:uri="http://schemas.microsoft.com/office/infopath/2007/PartnerControls"/>
   </ds:schemaRefs>
 </ds:datastoreItem>
-</file>
-
-<file path=customXml/itemProps3.xml><?xml version="1.0" encoding="utf-8"?>
-<ds:datastoreItem xmlns:ds="http://schemas.openxmlformats.org/officeDocument/2006/customXml" ds:itemID="{8D233EB2-64DC-4406-8894-6E9FA12C8971}">
-  <ds:schemaRefs>
-    <ds:schemaRef ds:uri="http://schemas.microsoft.com/sharepoint/v3/contenttype/forms"/>
-  </ds:schemaRefs>
-</ds:datastoreItem>
 </file>
</xml_diff>